<commit_message>
Ajout screen word + bootstrap 3.3.6
</commit_message>
<xml_diff>
--- a/CompteRendu.docx
+++ b/CompteRendu.docx
@@ -107,12 +107,14 @@
         <w:rPr>
           <w:sz w:val="24"/>
           <w:szCs w:val="24"/>
-        </w:rPr>
-      </w:pPr>
-      <w:r>
-        <w:rPr>
-          <w:sz w:val="24"/>
-          <w:szCs w:val="24"/>
+          <w:lang w:val="en-US"/>
+        </w:rPr>
+      </w:pPr>
+      <w:r>
+        <w:rPr>
+          <w:sz w:val="24"/>
+          <w:szCs w:val="24"/>
+          <w:lang w:val="en-US"/>
         </w:rPr>
         <w:t xml:space="preserve">Tom </w:t>
       </w:r>
@@ -121,6 +123,7 @@
         <w:rPr>
           <w:sz w:val="24"/>
           <w:szCs w:val="24"/>
+          <w:lang w:val="en-US"/>
         </w:rPr>
         <w:t>Kauffeld</w:t>
       </w:r>
@@ -132,150 +135,167 @@
         <w:rPr>
           <w:sz w:val="24"/>
           <w:szCs w:val="24"/>
-        </w:rPr>
-      </w:pPr>
-    </w:p>
-    <w:p>
-      <w:pPr>
-        <w:spacing w:after="0"/>
-        <w:rPr>
-          <w:sz w:val="24"/>
-          <w:szCs w:val="24"/>
-        </w:rPr>
-      </w:pPr>
-    </w:p>
-    <w:p>
-      <w:pPr>
-        <w:spacing w:after="0"/>
-        <w:rPr>
-          <w:sz w:val="24"/>
-          <w:szCs w:val="24"/>
-        </w:rPr>
-      </w:pPr>
-    </w:p>
-    <w:p>
-      <w:pPr>
-        <w:spacing w:after="0"/>
-        <w:rPr>
-          <w:sz w:val="24"/>
-          <w:szCs w:val="24"/>
-        </w:rPr>
-      </w:pPr>
-    </w:p>
-    <w:p>
-      <w:pPr>
-        <w:spacing w:after="0"/>
-        <w:rPr>
-          <w:sz w:val="24"/>
-          <w:szCs w:val="24"/>
-        </w:rPr>
-      </w:pPr>
-    </w:p>
-    <w:p>
-      <w:pPr>
-        <w:spacing w:after="0"/>
-        <w:rPr>
-          <w:sz w:val="24"/>
-          <w:szCs w:val="24"/>
-        </w:rPr>
-      </w:pPr>
-    </w:p>
-    <w:p>
-      <w:pPr>
-        <w:spacing w:after="0"/>
-        <w:rPr>
-          <w:sz w:val="24"/>
-          <w:szCs w:val="24"/>
-        </w:rPr>
-      </w:pPr>
-    </w:p>
-    <w:p>
-      <w:pPr>
-        <w:spacing w:after="0"/>
-        <w:rPr>
-          <w:sz w:val="24"/>
-          <w:szCs w:val="24"/>
-        </w:rPr>
-      </w:pPr>
-    </w:p>
-    <w:p>
-      <w:pPr>
-        <w:spacing w:after="0"/>
-        <w:rPr>
-          <w:sz w:val="24"/>
-          <w:szCs w:val="24"/>
-        </w:rPr>
-      </w:pPr>
-    </w:p>
-    <w:p>
-      <w:pPr>
-        <w:spacing w:after="0"/>
-        <w:rPr>
-          <w:sz w:val="24"/>
-          <w:szCs w:val="24"/>
-        </w:rPr>
-      </w:pPr>
-    </w:p>
-    <w:p>
-      <w:pPr>
-        <w:spacing w:after="0"/>
-        <w:rPr>
-          <w:sz w:val="24"/>
-          <w:szCs w:val="24"/>
-        </w:rPr>
-      </w:pPr>
-    </w:p>
-    <w:p>
-      <w:pPr>
-        <w:spacing w:after="0"/>
-        <w:rPr>
-          <w:sz w:val="24"/>
-          <w:szCs w:val="24"/>
-        </w:rPr>
-      </w:pPr>
-    </w:p>
-    <w:p>
-      <w:pPr>
-        <w:spacing w:after="0"/>
-        <w:rPr>
-          <w:sz w:val="24"/>
-          <w:szCs w:val="24"/>
-        </w:rPr>
-      </w:pPr>
-    </w:p>
-    <w:p>
-      <w:pPr>
-        <w:spacing w:after="0"/>
-        <w:rPr>
-          <w:sz w:val="24"/>
-          <w:szCs w:val="24"/>
-        </w:rPr>
-      </w:pPr>
-    </w:p>
-    <w:p>
-      <w:pPr>
-        <w:spacing w:after="0"/>
-        <w:rPr>
-          <w:sz w:val="24"/>
-          <w:szCs w:val="24"/>
-        </w:rPr>
-      </w:pPr>
-    </w:p>
-    <w:p>
-      <w:pPr>
-        <w:spacing w:after="0"/>
-        <w:rPr>
-          <w:sz w:val="24"/>
-          <w:szCs w:val="24"/>
-        </w:rPr>
-      </w:pPr>
-    </w:p>
-    <w:p>
-      <w:pPr>
-        <w:spacing w:after="0"/>
-        <w:rPr>
-          <w:sz w:val="24"/>
-          <w:szCs w:val="24"/>
+          <w:lang w:val="en-US"/>
+        </w:rPr>
+      </w:pPr>
+    </w:p>
+    <w:p>
+      <w:pPr>
+        <w:spacing w:after="0"/>
+        <w:rPr>
+          <w:sz w:val="24"/>
+          <w:szCs w:val="24"/>
+          <w:lang w:val="en-US"/>
+        </w:rPr>
+      </w:pPr>
+    </w:p>
+    <w:p>
+      <w:pPr>
+        <w:spacing w:after="0"/>
+        <w:rPr>
+          <w:sz w:val="24"/>
+          <w:szCs w:val="24"/>
+          <w:lang w:val="en-US"/>
+        </w:rPr>
+      </w:pPr>
+    </w:p>
+    <w:p>
+      <w:pPr>
+        <w:spacing w:after="0"/>
+        <w:rPr>
+          <w:sz w:val="24"/>
+          <w:szCs w:val="24"/>
+          <w:lang w:val="en-US"/>
+        </w:rPr>
+      </w:pPr>
+    </w:p>
+    <w:p>
+      <w:pPr>
+        <w:spacing w:after="0"/>
+        <w:rPr>
+          <w:sz w:val="24"/>
+          <w:szCs w:val="24"/>
+          <w:lang w:val="en-US"/>
+        </w:rPr>
+      </w:pPr>
+    </w:p>
+    <w:p>
+      <w:pPr>
+        <w:spacing w:after="0"/>
+        <w:rPr>
+          <w:sz w:val="24"/>
+          <w:szCs w:val="24"/>
+          <w:lang w:val="en-US"/>
+        </w:rPr>
+      </w:pPr>
+    </w:p>
+    <w:p>
+      <w:pPr>
+        <w:spacing w:after="0"/>
+        <w:rPr>
+          <w:sz w:val="24"/>
+          <w:szCs w:val="24"/>
+          <w:lang w:val="en-US"/>
+        </w:rPr>
+      </w:pPr>
+    </w:p>
+    <w:p>
+      <w:pPr>
+        <w:spacing w:after="0"/>
+        <w:rPr>
+          <w:sz w:val="24"/>
+          <w:szCs w:val="24"/>
+          <w:lang w:val="en-US"/>
+        </w:rPr>
+      </w:pPr>
+    </w:p>
+    <w:p>
+      <w:pPr>
+        <w:spacing w:after="0"/>
+        <w:rPr>
+          <w:sz w:val="24"/>
+          <w:szCs w:val="24"/>
+          <w:lang w:val="en-US"/>
+        </w:rPr>
+      </w:pPr>
+    </w:p>
+    <w:p>
+      <w:pPr>
+        <w:spacing w:after="0"/>
+        <w:rPr>
+          <w:sz w:val="24"/>
+          <w:szCs w:val="24"/>
+          <w:lang w:val="en-US"/>
+        </w:rPr>
+      </w:pPr>
+    </w:p>
+    <w:p>
+      <w:pPr>
+        <w:spacing w:after="0"/>
+        <w:rPr>
+          <w:sz w:val="24"/>
+          <w:szCs w:val="24"/>
+          <w:lang w:val="en-US"/>
+        </w:rPr>
+      </w:pPr>
+    </w:p>
+    <w:p>
+      <w:pPr>
+        <w:spacing w:after="0"/>
+        <w:rPr>
+          <w:sz w:val="24"/>
+          <w:szCs w:val="24"/>
+          <w:lang w:val="en-US"/>
+        </w:rPr>
+      </w:pPr>
+    </w:p>
+    <w:p>
+      <w:pPr>
+        <w:spacing w:after="0"/>
+        <w:rPr>
+          <w:sz w:val="24"/>
+          <w:szCs w:val="24"/>
+          <w:lang w:val="en-US"/>
+        </w:rPr>
+      </w:pPr>
+    </w:p>
+    <w:p>
+      <w:pPr>
+        <w:spacing w:after="0"/>
+        <w:rPr>
+          <w:sz w:val="24"/>
+          <w:szCs w:val="24"/>
+          <w:lang w:val="en-US"/>
+        </w:rPr>
+      </w:pPr>
+    </w:p>
+    <w:p>
+      <w:pPr>
+        <w:spacing w:after="0"/>
+        <w:rPr>
+          <w:sz w:val="24"/>
+          <w:szCs w:val="24"/>
+          <w:lang w:val="en-US"/>
+        </w:rPr>
+      </w:pPr>
+    </w:p>
+    <w:p>
+      <w:pPr>
+        <w:spacing w:after="0"/>
+        <w:rPr>
+          <w:sz w:val="24"/>
+          <w:szCs w:val="24"/>
+          <w:lang w:val="en-US"/>
+        </w:rPr>
+      </w:pPr>
+    </w:p>
+    <w:p>
+      <w:pPr>
+        <w:spacing w:after="0"/>
+        <w:rPr>
+          <w:sz w:val="24"/>
+          <w:szCs w:val="24"/>
+          <w:lang w:val="en-US"/>
         </w:rPr>
       </w:pPr>
     </w:p>
@@ -716,6 +736,367 @@
         <w:rPr>
           <w:sz w:val="24"/>
           <w:szCs w:val="24"/>
+          <w:u w:val="single"/>
+        </w:rPr>
+      </w:pPr>
+      <w:r>
+        <w:rPr>
+          <w:sz w:val="24"/>
+          <w:szCs w:val="24"/>
+        </w:rPr>
+        <w:tab/>
+      </w:r>
+      <w:proofErr w:type="spellStart"/>
+      <w:r>
+        <w:rPr>
+          <w:sz w:val="24"/>
+          <w:szCs w:val="24"/>
+          <w:u w:val="single"/>
+        </w:rPr>
+        <w:t>Acceuil</w:t>
+      </w:r>
+      <w:proofErr w:type="spellEnd"/>
+      <w:r>
+        <w:rPr>
+          <w:sz w:val="24"/>
+          <w:szCs w:val="24"/>
+          <w:u w:val="single"/>
+        </w:rPr>
+        <w:t> :</w:t>
+      </w:r>
+    </w:p>
+    <w:p>
+      <w:pPr>
+        <w:spacing w:after="0"/>
+        <w:jc w:val="both"/>
+        <w:rPr>
+          <w:sz w:val="24"/>
+          <w:szCs w:val="24"/>
+        </w:rPr>
+      </w:pPr>
+    </w:p>
+    <w:p>
+      <w:pPr>
+        <w:spacing w:after="0"/>
+        <w:jc w:val="both"/>
+        <w:rPr>
+          <w:sz w:val="24"/>
+          <w:szCs w:val="24"/>
+          <w:u w:val="single"/>
+        </w:rPr>
+      </w:pPr>
+      <w:r>
+        <w:rPr>
+          <w:noProof/>
+          <w:sz w:val="24"/>
+          <w:szCs w:val="24"/>
+        </w:rPr>
+        <w:drawing>
+          <wp:anchor distT="0" distB="0" distL="114300" distR="114300" simplePos="0" relativeHeight="251661312" behindDoc="0" locked="0" layoutInCell="1" allowOverlap="1">
+            <wp:simplePos x="0" y="0"/>
+            <wp:positionH relativeFrom="margin">
+              <wp:align>center</wp:align>
+            </wp:positionH>
+            <wp:positionV relativeFrom="paragraph">
+              <wp:posOffset>278130</wp:posOffset>
+            </wp:positionV>
+            <wp:extent cx="6134100" cy="3307086"/>
+            <wp:effectExtent l="0" t="0" r="0" b="7620"/>
+            <wp:wrapTopAndBottom/>
+            <wp:docPr id="5" name="Image 5"/>
+            <wp:cNvGraphicFramePr>
+              <a:graphicFrameLocks xmlns:a="http://schemas.openxmlformats.org/drawingml/2006/main" noChangeAspect="1"/>
+            </wp:cNvGraphicFramePr>
+            <a:graphic xmlns:a="http://schemas.openxmlformats.org/drawingml/2006/main">
+              <a:graphicData uri="http://schemas.openxmlformats.org/drawingml/2006/picture">
+                <pic:pic xmlns:pic="http://schemas.openxmlformats.org/drawingml/2006/picture">
+                  <pic:nvPicPr>
+                    <pic:cNvPr id="5" name="Panier.PNG"/>
+                    <pic:cNvPicPr/>
+                  </pic:nvPicPr>
+                  <pic:blipFill>
+                    <a:blip r:embed="rId8">
+                      <a:extLst>
+                        <a:ext uri="{28A0092B-C50C-407E-A947-70E740481C1C}">
+                          <a14:useLocalDpi xmlns:a14="http://schemas.microsoft.com/office/drawing/2010/main" val="0"/>
+                        </a:ext>
+                      </a:extLst>
+                    </a:blip>
+                    <a:stretch>
+                      <a:fillRect/>
+                    </a:stretch>
+                  </pic:blipFill>
+                  <pic:spPr>
+                    <a:xfrm>
+                      <a:off x="0" y="0"/>
+                      <a:ext cx="6134100" cy="3307086"/>
+                    </a:xfrm>
+                    <a:prstGeom prst="rect">
+                      <a:avLst/>
+                    </a:prstGeom>
+                  </pic:spPr>
+                </pic:pic>
+              </a:graphicData>
+            </a:graphic>
+          </wp:anchor>
+        </w:drawing>
+      </w:r>
+      <w:r>
+        <w:rPr>
+          <w:sz w:val="24"/>
+          <w:szCs w:val="24"/>
+        </w:rPr>
+        <w:tab/>
+      </w:r>
+      <w:r>
+        <w:rPr>
+          <w:sz w:val="24"/>
+          <w:szCs w:val="24"/>
+          <w:u w:val="single"/>
+        </w:rPr>
+        <w:t>Panier :</w:t>
+      </w:r>
+    </w:p>
+    <w:p>
+      <w:pPr>
+        <w:spacing w:after="0"/>
+        <w:jc w:val="both"/>
+        <w:rPr>
+          <w:sz w:val="24"/>
+          <w:szCs w:val="24"/>
+        </w:rPr>
+      </w:pPr>
+    </w:p>
+    <w:p>
+      <w:pPr>
+        <w:spacing w:after="0"/>
+        <w:jc w:val="both"/>
+        <w:rPr>
+          <w:sz w:val="24"/>
+          <w:szCs w:val="24"/>
+          <w:u w:val="single"/>
+        </w:rPr>
+      </w:pPr>
+      <w:r>
+        <w:rPr>
+          <w:sz w:val="24"/>
+          <w:szCs w:val="24"/>
+        </w:rPr>
+        <w:tab/>
+      </w:r>
+      <w:r>
+        <w:rPr>
+          <w:sz w:val="24"/>
+          <w:szCs w:val="24"/>
+          <w:u w:val="single"/>
+        </w:rPr>
+        <w:t>Page de connexion :</w:t>
+      </w:r>
+    </w:p>
+    <w:p>
+      <w:pPr>
+        <w:spacing w:after="0"/>
+        <w:jc w:val="both"/>
+        <w:rPr>
+          <w:sz w:val="24"/>
+          <w:szCs w:val="24"/>
+        </w:rPr>
+      </w:pPr>
+    </w:p>
+    <w:p>
+      <w:pPr>
+        <w:spacing w:after="0"/>
+        <w:jc w:val="both"/>
+        <w:rPr>
+          <w:noProof/>
+          <w:sz w:val="24"/>
+          <w:szCs w:val="24"/>
+          <w:u w:val="single"/>
+        </w:rPr>
+      </w:pPr>
+    </w:p>
+    <w:p>
+      <w:pPr>
+        <w:spacing w:after="0"/>
+        <w:jc w:val="both"/>
+        <w:rPr>
+          <w:noProof/>
+          <w:sz w:val="24"/>
+          <w:szCs w:val="24"/>
+          <w:u w:val="single"/>
+        </w:rPr>
+      </w:pPr>
+      <w:bookmarkStart w:id="0" w:name="_GoBack"/>
+      <w:bookmarkEnd w:id="0"/>
+    </w:p>
+    <w:p>
+      <w:pPr>
+        <w:spacing w:after="0"/>
+        <w:jc w:val="both"/>
+        <w:rPr>
+          <w:sz w:val="24"/>
+          <w:szCs w:val="24"/>
+          <w:u w:val="single"/>
+        </w:rPr>
+      </w:pPr>
+      <w:r>
+        <w:rPr>
+          <w:noProof/>
+          <w:sz w:val="24"/>
+          <w:szCs w:val="24"/>
+          <w:u w:val="single"/>
+        </w:rPr>
+        <w:lastRenderedPageBreak/>
+        <w:drawing>
+          <wp:anchor distT="0" distB="0" distL="114300" distR="114300" simplePos="0" relativeHeight="251660288" behindDoc="0" locked="0" layoutInCell="1" allowOverlap="1">
+            <wp:simplePos x="0" y="0"/>
+            <wp:positionH relativeFrom="margin">
+              <wp:align>right</wp:align>
+            </wp:positionH>
+            <wp:positionV relativeFrom="paragraph">
+              <wp:posOffset>3120390</wp:posOffset>
+            </wp:positionV>
+            <wp:extent cx="5876925" cy="606425"/>
+            <wp:effectExtent l="0" t="0" r="9525" b="3175"/>
+            <wp:wrapTopAndBottom/>
+            <wp:docPr id="3" name="Image 3"/>
+            <wp:cNvGraphicFramePr>
+              <a:graphicFrameLocks xmlns:a="http://schemas.openxmlformats.org/drawingml/2006/main" noChangeAspect="1"/>
+            </wp:cNvGraphicFramePr>
+            <a:graphic xmlns:a="http://schemas.openxmlformats.org/drawingml/2006/main">
+              <a:graphicData uri="http://schemas.openxmlformats.org/drawingml/2006/picture">
+                <pic:pic xmlns:pic="http://schemas.openxmlformats.org/drawingml/2006/picture">
+                  <pic:nvPicPr>
+                    <pic:cNvPr id="3" name="admin2.PNG"/>
+                    <pic:cNvPicPr/>
+                  </pic:nvPicPr>
+                  <pic:blipFill rotWithShape="1">
+                    <a:blip r:embed="rId9">
+                      <a:extLst>
+                        <a:ext uri="{28A0092B-C50C-407E-A947-70E740481C1C}">
+                          <a14:useLocalDpi xmlns:a14="http://schemas.microsoft.com/office/drawing/2010/main" val="0"/>
+                        </a:ext>
+                      </a:extLst>
+                    </a:blip>
+                    <a:srcRect b="7838"/>
+                    <a:stretch/>
+                  </pic:blipFill>
+                  <pic:spPr bwMode="auto">
+                    <a:xfrm>
+                      <a:off x="0" y="0"/>
+                      <a:ext cx="5876925" cy="606425"/>
+                    </a:xfrm>
+                    <a:prstGeom prst="rect">
+                      <a:avLst/>
+                    </a:prstGeom>
+                    <a:ln>
+                      <a:noFill/>
+                    </a:ln>
+                    <a:extLst>
+                      <a:ext uri="{53640926-AAD7-44D8-BBD7-CCE9431645EC}">
+                        <a14:shadowObscured xmlns:a14="http://schemas.microsoft.com/office/drawing/2010/main"/>
+                      </a:ext>
+                    </a:extLst>
+                  </pic:spPr>
+                </pic:pic>
+              </a:graphicData>
+            </a:graphic>
+            <wp14:sizeRelH relativeFrom="margin">
+              <wp14:pctWidth>0</wp14:pctWidth>
+            </wp14:sizeRelH>
+            <wp14:sizeRelV relativeFrom="margin">
+              <wp14:pctHeight>0</wp14:pctHeight>
+            </wp14:sizeRelV>
+          </wp:anchor>
+        </w:drawing>
+      </w:r>
+      <w:r>
+        <w:rPr>
+          <w:noProof/>
+          <w:sz w:val="24"/>
+          <w:szCs w:val="24"/>
+          <w:u w:val="single"/>
+        </w:rPr>
+        <w:drawing>
+          <wp:anchor distT="0" distB="0" distL="114300" distR="114300" simplePos="0" relativeHeight="251659264" behindDoc="0" locked="0" layoutInCell="1" allowOverlap="1">
+            <wp:simplePos x="0" y="0"/>
+            <wp:positionH relativeFrom="margin">
+              <wp:align>center</wp:align>
+            </wp:positionH>
+            <wp:positionV relativeFrom="paragraph">
+              <wp:posOffset>293315</wp:posOffset>
+            </wp:positionV>
+            <wp:extent cx="6116955" cy="2830195"/>
+            <wp:effectExtent l="0" t="0" r="0" b="8255"/>
+            <wp:wrapTopAndBottom/>
+            <wp:docPr id="1" name="Image 1"/>
+            <wp:cNvGraphicFramePr>
+              <a:graphicFrameLocks xmlns:a="http://schemas.openxmlformats.org/drawingml/2006/main" noChangeAspect="1"/>
+            </wp:cNvGraphicFramePr>
+            <a:graphic xmlns:a="http://schemas.openxmlformats.org/drawingml/2006/main">
+              <a:graphicData uri="http://schemas.openxmlformats.org/drawingml/2006/picture">
+                <pic:pic xmlns:pic="http://schemas.openxmlformats.org/drawingml/2006/picture">
+                  <pic:nvPicPr>
+                    <pic:cNvPr id="1" name="admin1.PNG"/>
+                    <pic:cNvPicPr/>
+                  </pic:nvPicPr>
+                  <pic:blipFill>
+                    <a:blip r:embed="rId10">
+                      <a:extLst>
+                        <a:ext uri="{28A0092B-C50C-407E-A947-70E740481C1C}">
+                          <a14:useLocalDpi xmlns:a14="http://schemas.microsoft.com/office/drawing/2010/main" val="0"/>
+                        </a:ext>
+                      </a:extLst>
+                    </a:blip>
+                    <a:stretch>
+                      <a:fillRect/>
+                    </a:stretch>
+                  </pic:blipFill>
+                  <pic:spPr>
+                    <a:xfrm>
+                      <a:off x="0" y="0"/>
+                      <a:ext cx="6116955" cy="2830195"/>
+                    </a:xfrm>
+                    <a:prstGeom prst="rect">
+                      <a:avLst/>
+                    </a:prstGeom>
+                  </pic:spPr>
+                </pic:pic>
+              </a:graphicData>
+            </a:graphic>
+            <wp14:sizeRelH relativeFrom="margin">
+              <wp14:pctWidth>0</wp14:pctWidth>
+            </wp14:sizeRelH>
+            <wp14:sizeRelV relativeFrom="margin">
+              <wp14:pctHeight>0</wp14:pctHeight>
+            </wp14:sizeRelV>
+          </wp:anchor>
+        </w:drawing>
+      </w:r>
+      <w:r>
+        <w:rPr>
+          <w:sz w:val="24"/>
+          <w:szCs w:val="24"/>
+        </w:rPr>
+        <w:tab/>
+      </w:r>
+      <w:r>
+        <w:rPr>
+          <w:sz w:val="24"/>
+          <w:szCs w:val="24"/>
+          <w:u w:val="single"/>
+        </w:rPr>
+        <w:t>Panneau d’administration :</w:t>
+      </w:r>
+    </w:p>
+    <w:p>
+      <w:pPr>
+        <w:spacing w:after="0"/>
+        <w:jc w:val="both"/>
+        <w:rPr>
+          <w:sz w:val="24"/>
+          <w:szCs w:val="24"/>
+          <w:u w:val="single"/>
         </w:rPr>
       </w:pPr>
     </w:p>
@@ -938,12 +1319,10 @@
         </w:rPr>
         <w:t>rendez-vous avec Baptiste nous avons pu mener à bien ce laboratoire.</w:t>
       </w:r>
-      <w:bookmarkStart w:id="0" w:name="_GoBack"/>
-      <w:bookmarkEnd w:id="0"/>
     </w:p>
     <w:sectPr>
-      <w:headerReference w:type="default" r:id="rId8"/>
-      <w:footerReference w:type="default" r:id="rId9"/>
+      <w:headerReference w:type="default" r:id="rId11"/>
+      <w:footerReference w:type="default" r:id="rId12"/>
       <w:pgSz w:w="11906" w:h="16838"/>
       <w:pgMar w:top="1417" w:right="1417" w:bottom="1417" w:left="1417" w:header="567" w:footer="567" w:gutter="0"/>
       <w:cols w:space="708"/>
@@ -989,6 +1368,7 @@
         <w:docPartUnique/>
       </w:docPartObj>
     </w:sdtPr>
+    <w:sdtEndPr/>
     <w:sdtContent>
       <w:p>
         <w:pPr>
@@ -1008,7 +1388,7 @@
           <w:rPr>
             <w:noProof/>
           </w:rPr>
-          <w:t>2</w:t>
+          <w:t>3</w:t>
         </w:r>
         <w:r>
           <w:fldChar w:fldCharType="end"/>
@@ -1891,7 +2271,7 @@
 </file>
 
 <file path=customXml/itemProps1.xml><?xml version="1.0" encoding="utf-8"?>
-<ds:datastoreItem xmlns:ds="http://schemas.openxmlformats.org/officeDocument/2006/customXml" ds:itemID="{F6E5586D-3E96-4976-85F4-AA553DA31776}">
+<ds:datastoreItem xmlns:ds="http://schemas.openxmlformats.org/officeDocument/2006/customXml" ds:itemID="{3EBFCB7C-5AA8-48F4-9D8B-8D0F32853D4D}">
   <ds:schemaRefs>
     <ds:schemaRef ds:uri="http://schemas.openxmlformats.org/officeDocument/2006/bibliography"/>
   </ds:schemaRefs>

</xml_diff>

<commit_message>
CR + correction bug login + favicon
</commit_message>
<xml_diff>
--- a/CompteRendu.docx
+++ b/CompteRendu.docx
@@ -465,103 +465,103 @@
           <w:szCs w:val="28"/>
           <w:u w:val="single"/>
         </w:rPr>
+        <w:t>Objectif du laboratoire :</w:t>
+      </w:r>
+    </w:p>
+    <w:p>
+      <w:pPr>
+        <w:spacing w:after="0"/>
+        <w:jc w:val="both"/>
+        <w:rPr>
+          <w:sz w:val="24"/>
+          <w:szCs w:val="24"/>
+        </w:rPr>
+      </w:pPr>
+      <w:r>
+        <w:rPr>
+          <w:sz w:val="24"/>
+          <w:szCs w:val="24"/>
+        </w:rPr>
+        <w:tab/>
+      </w:r>
+      <w:r>
+        <w:rPr>
+          <w:sz w:val="24"/>
+          <w:szCs w:val="24"/>
+        </w:rPr>
+        <w:t xml:space="preserve">Au cours de ce laboratoire nous devions programmer un catalogue en ligne en </w:t>
+      </w:r>
+      <w:proofErr w:type="spellStart"/>
+      <w:r>
+        <w:rPr>
+          <w:sz w:val="24"/>
+          <w:szCs w:val="24"/>
+        </w:rPr>
+        <w:t>TypeScript</w:t>
+      </w:r>
+      <w:proofErr w:type="spellEnd"/>
+      <w:r>
+        <w:rPr>
+          <w:sz w:val="24"/>
+          <w:szCs w:val="24"/>
+        </w:rPr>
+        <w:t xml:space="preserve">. Le but de ce laboratoire était de nous familiariser avec le développement en </w:t>
+      </w:r>
+      <w:proofErr w:type="spellStart"/>
+      <w:r>
+        <w:rPr>
+          <w:sz w:val="24"/>
+          <w:szCs w:val="24"/>
+        </w:rPr>
+        <w:t>TypeScript</w:t>
+      </w:r>
+      <w:proofErr w:type="spellEnd"/>
+      <w:r>
+        <w:rPr>
+          <w:sz w:val="24"/>
+          <w:szCs w:val="24"/>
+        </w:rPr>
+        <w:t xml:space="preserve"> et le modèle MVC </w:t>
+      </w:r>
+      <w:proofErr w:type="spellStart"/>
+      <w:r>
+        <w:rPr>
+          <w:sz w:val="24"/>
+          <w:szCs w:val="24"/>
+        </w:rPr>
+        <w:t>front-end</w:t>
+      </w:r>
+      <w:proofErr w:type="spellEnd"/>
+      <w:r>
+        <w:rPr>
+          <w:sz w:val="24"/>
+          <w:szCs w:val="24"/>
+        </w:rPr>
+        <w:t>.</w:t>
+      </w:r>
+      <w:r>
+        <w:rPr>
+          <w:sz w:val="24"/>
+          <w:szCs w:val="24"/>
+        </w:rPr>
+        <w:t xml:space="preserve"> </w:t>
+      </w:r>
+    </w:p>
+    <w:p>
+      <w:pPr>
+        <w:spacing w:after="0"/>
+        <w:jc w:val="both"/>
+        <w:rPr>
+          <w:sz w:val="24"/>
+          <w:szCs w:val="24"/>
+        </w:rPr>
+      </w:pPr>
+      <w:r>
+        <w:rPr>
+          <w:sz w:val="24"/>
+          <w:szCs w:val="24"/>
+        </w:rPr>
         <w:lastRenderedPageBreak/>
-        <w:t>Objectif du laboratoire :</w:t>
-      </w:r>
-    </w:p>
-    <w:p>
-      <w:pPr>
-        <w:spacing w:after="0"/>
-        <w:jc w:val="both"/>
-        <w:rPr>
-          <w:sz w:val="24"/>
-          <w:szCs w:val="24"/>
-        </w:rPr>
-      </w:pPr>
-      <w:r>
-        <w:rPr>
-          <w:sz w:val="24"/>
-          <w:szCs w:val="24"/>
-        </w:rPr>
-        <w:tab/>
-      </w:r>
-      <w:r>
-        <w:rPr>
-          <w:sz w:val="24"/>
-          <w:szCs w:val="24"/>
-        </w:rPr>
-        <w:t xml:space="preserve">Au cours de ce laboratoire nous devions programmer un catalogue en ligne en </w:t>
-      </w:r>
-      <w:proofErr w:type="spellStart"/>
-      <w:r>
-        <w:rPr>
-          <w:sz w:val="24"/>
-          <w:szCs w:val="24"/>
-        </w:rPr>
-        <w:t>TypeScript</w:t>
-      </w:r>
-      <w:proofErr w:type="spellEnd"/>
-      <w:r>
-        <w:rPr>
-          <w:sz w:val="24"/>
-          <w:szCs w:val="24"/>
-        </w:rPr>
-        <w:t xml:space="preserve">. Le but de ce laboratoire était de nous familiariser avec le développement en </w:t>
-      </w:r>
-      <w:proofErr w:type="spellStart"/>
-      <w:r>
-        <w:rPr>
-          <w:sz w:val="24"/>
-          <w:szCs w:val="24"/>
-        </w:rPr>
-        <w:t>TypeScript</w:t>
-      </w:r>
-      <w:proofErr w:type="spellEnd"/>
-      <w:r>
-        <w:rPr>
-          <w:sz w:val="24"/>
-          <w:szCs w:val="24"/>
-        </w:rPr>
-        <w:t xml:space="preserve"> et le modèle MVC </w:t>
-      </w:r>
-      <w:proofErr w:type="spellStart"/>
-      <w:r>
-        <w:rPr>
-          <w:sz w:val="24"/>
-          <w:szCs w:val="24"/>
-        </w:rPr>
-        <w:t>front-end</w:t>
-      </w:r>
-      <w:proofErr w:type="spellEnd"/>
-      <w:r>
-        <w:rPr>
-          <w:sz w:val="24"/>
-          <w:szCs w:val="24"/>
-        </w:rPr>
-        <w:t>.</w:t>
-      </w:r>
-      <w:r>
-        <w:rPr>
-          <w:sz w:val="24"/>
-          <w:szCs w:val="24"/>
-        </w:rPr>
-        <w:t xml:space="preserve"> </w:t>
-      </w:r>
-    </w:p>
-    <w:p>
-      <w:pPr>
-        <w:spacing w:after="0"/>
-        <w:jc w:val="both"/>
-        <w:rPr>
-          <w:sz w:val="24"/>
-          <w:szCs w:val="24"/>
-        </w:rPr>
-      </w:pPr>
-      <w:r>
-        <w:rPr>
-          <w:sz w:val="24"/>
-          <w:szCs w:val="24"/>
-        </w:rPr>
         <w:tab/>
         <w:t>Le site devait contenir plusieurs pages différentes, comme l’accueil pour afficher tous les article</w:t>
       </w:r>
@@ -741,6 +741,73 @@
       </w:pPr>
       <w:r>
         <w:rPr>
+          <w:noProof/>
+          <w:sz w:val="24"/>
+          <w:szCs w:val="24"/>
+        </w:rPr>
+        <w:drawing>
+          <wp:anchor distT="0" distB="0" distL="114300" distR="114300" simplePos="0" relativeHeight="251663360" behindDoc="0" locked="0" layoutInCell="1" allowOverlap="1">
+            <wp:simplePos x="0" y="0"/>
+            <wp:positionH relativeFrom="margin">
+              <wp:align>center</wp:align>
+            </wp:positionH>
+            <wp:positionV relativeFrom="paragraph">
+              <wp:posOffset>302895</wp:posOffset>
+            </wp:positionV>
+            <wp:extent cx="6028055" cy="2362200"/>
+            <wp:effectExtent l="19050" t="19050" r="10795" b="19050"/>
+            <wp:wrapTopAndBottom/>
+            <wp:docPr id="8" name="Image 8"/>
+            <wp:cNvGraphicFramePr>
+              <a:graphicFrameLocks xmlns:a="http://schemas.openxmlformats.org/drawingml/2006/main" noChangeAspect="1"/>
+            </wp:cNvGraphicFramePr>
+            <a:graphic xmlns:a="http://schemas.openxmlformats.org/drawingml/2006/main">
+              <a:graphicData uri="http://schemas.openxmlformats.org/drawingml/2006/picture">
+                <pic:pic xmlns:pic="http://schemas.openxmlformats.org/drawingml/2006/picture">
+                  <pic:nvPicPr>
+                    <pic:cNvPr id="8" name="acc.PNG"/>
+                    <pic:cNvPicPr/>
+                  </pic:nvPicPr>
+                  <pic:blipFill>
+                    <a:blip r:embed="rId8">
+                      <a:extLst>
+                        <a:ext uri="{28A0092B-C50C-407E-A947-70E740481C1C}">
+                          <a14:useLocalDpi xmlns:a14="http://schemas.microsoft.com/office/drawing/2010/main" val="0"/>
+                        </a:ext>
+                      </a:extLst>
+                    </a:blip>
+                    <a:stretch>
+                      <a:fillRect/>
+                    </a:stretch>
+                  </pic:blipFill>
+                  <pic:spPr>
+                    <a:xfrm>
+                      <a:off x="0" y="0"/>
+                      <a:ext cx="6028055" cy="2362200"/>
+                    </a:xfrm>
+                    <a:prstGeom prst="rect">
+                      <a:avLst/>
+                    </a:prstGeom>
+                    <a:ln>
+                      <a:solidFill>
+                        <a:schemeClr val="tx1"/>
+                      </a:solidFill>
+                    </a:ln>
+                  </pic:spPr>
+                </pic:pic>
+              </a:graphicData>
+            </a:graphic>
+            <wp14:sizeRelH relativeFrom="margin">
+              <wp14:pctWidth>0</wp14:pctWidth>
+            </wp14:sizeRelH>
+            <wp14:sizeRelV relativeFrom="margin">
+              <wp14:pctHeight>0</wp14:pctHeight>
+            </wp14:sizeRelV>
+          </wp:anchor>
+        </w:drawing>
+      </w:r>
+      <w:r>
+        <w:rPr>
           <w:sz w:val="24"/>
           <w:szCs w:val="24"/>
         </w:rPr>
@@ -787,6 +854,73 @@
       </w:pPr>
       <w:r>
         <w:rPr>
+          <w:noProof/>
+          <w:sz w:val="24"/>
+          <w:szCs w:val="24"/>
+        </w:rPr>
+        <w:drawing>
+          <wp:anchor distT="0" distB="0" distL="114300" distR="114300" simplePos="0" relativeHeight="251662336" behindDoc="0" locked="0" layoutInCell="1" allowOverlap="1" wp14:anchorId="1F1694D0">
+            <wp:simplePos x="0" y="0"/>
+            <wp:positionH relativeFrom="margin">
+              <wp:align>center</wp:align>
+            </wp:positionH>
+            <wp:positionV relativeFrom="paragraph">
+              <wp:posOffset>380365</wp:posOffset>
+            </wp:positionV>
+            <wp:extent cx="5904865" cy="3228975"/>
+            <wp:effectExtent l="19050" t="19050" r="19685" b="28575"/>
+            <wp:wrapTopAndBottom/>
+            <wp:docPr id="9" name="Image 9"/>
+            <wp:cNvGraphicFramePr>
+              <a:graphicFrameLocks xmlns:a="http://schemas.openxmlformats.org/drawingml/2006/main" noChangeAspect="1"/>
+            </wp:cNvGraphicFramePr>
+            <a:graphic xmlns:a="http://schemas.openxmlformats.org/drawingml/2006/main">
+              <a:graphicData uri="http://schemas.openxmlformats.org/drawingml/2006/picture">
+                <pic:pic xmlns:pic="http://schemas.openxmlformats.org/drawingml/2006/picture">
+                  <pic:nvPicPr>
+                    <pic:cNvPr id="9" name="Panier.PNG"/>
+                    <pic:cNvPicPr/>
+                  </pic:nvPicPr>
+                  <pic:blipFill>
+                    <a:blip r:embed="rId9">
+                      <a:extLst>
+                        <a:ext uri="{28A0092B-C50C-407E-A947-70E740481C1C}">
+                          <a14:useLocalDpi xmlns:a14="http://schemas.microsoft.com/office/drawing/2010/main" val="0"/>
+                        </a:ext>
+                      </a:extLst>
+                    </a:blip>
+                    <a:stretch>
+                      <a:fillRect/>
+                    </a:stretch>
+                  </pic:blipFill>
+                  <pic:spPr>
+                    <a:xfrm>
+                      <a:off x="0" y="0"/>
+                      <a:ext cx="5904865" cy="3228975"/>
+                    </a:xfrm>
+                    <a:prstGeom prst="rect">
+                      <a:avLst/>
+                    </a:prstGeom>
+                    <a:ln>
+                      <a:solidFill>
+                        <a:schemeClr val="tx1"/>
+                      </a:solidFill>
+                    </a:ln>
+                  </pic:spPr>
+                </pic:pic>
+              </a:graphicData>
+            </a:graphic>
+            <wp14:sizeRelH relativeFrom="margin">
+              <wp14:pctWidth>0</wp14:pctWidth>
+            </wp14:sizeRelH>
+            <wp14:sizeRelV relativeFrom="margin">
+              <wp14:pctHeight>0</wp14:pctHeight>
+            </wp14:sizeRelV>
+          </wp:anchor>
+        </w:drawing>
+      </w:r>
+      <w:r>
+        <w:rPr>
           <w:sz w:val="24"/>
           <w:szCs w:val="24"/>
         </w:rPr>
@@ -800,6 +934,14 @@
         </w:rPr>
         <w:t>Panier :</w:t>
       </w:r>
+      <w:r>
+        <w:rPr>
+          <w:noProof/>
+          <w:sz w:val="24"/>
+          <w:szCs w:val="24"/>
+        </w:rPr>
+        <w:t xml:space="preserve"> </w:t>
+      </w:r>
     </w:p>
     <w:p>
       <w:pPr>
@@ -828,6 +970,7 @@
           <w:szCs w:val="24"/>
           <w:u w:val="single"/>
         </w:rPr>
+        <w:lastRenderedPageBreak/>
         <w:drawing>
           <wp:anchor distT="0" distB="0" distL="114300" distR="114300" simplePos="0" relativeHeight="251661312" behindDoc="0" locked="0" layoutInCell="1" allowOverlap="1">
             <wp:simplePos x="0" y="0"/>
@@ -835,10 +978,10 @@
               <wp:align>center</wp:align>
             </wp:positionH>
             <wp:positionV relativeFrom="paragraph">
-              <wp:posOffset>229235</wp:posOffset>
+              <wp:posOffset>305435</wp:posOffset>
             </wp:positionV>
             <wp:extent cx="6329680" cy="2647950"/>
-            <wp:effectExtent l="0" t="0" r="0" b="0"/>
+            <wp:effectExtent l="19050" t="19050" r="13970" b="19050"/>
             <wp:wrapTopAndBottom/>
             <wp:docPr id="7" name="Image 7"/>
             <wp:cNvGraphicFramePr>
@@ -852,7 +995,7 @@
                     <pic:cNvPicPr/>
                   </pic:nvPicPr>
                   <pic:blipFill>
-                    <a:blip r:embed="rId8">
+                    <a:blip r:embed="rId10">
                       <a:extLst>
                         <a:ext uri="{28A0092B-C50C-407E-A947-70E740481C1C}">
                           <a14:useLocalDpi xmlns:a14="http://schemas.microsoft.com/office/drawing/2010/main" val="0"/>
@@ -871,6 +1014,11 @@
                     <a:prstGeom prst="rect">
                       <a:avLst/>
                     </a:prstGeom>
+                    <a:ln>
+                      <a:solidFill>
+                        <a:schemeClr val="tx1"/>
+                      </a:solidFill>
+                    </a:ln>
                   </pic:spPr>
                 </pic:pic>
               </a:graphicData>
@@ -916,134 +1064,15 @@
         </w:rPr>
         <w:tab/>
       </w:r>
-      <w:r>
-        <w:rPr>
-          <w:sz w:val="24"/>
-          <w:szCs w:val="24"/>
-          <w:u w:val="single"/>
-        </w:rPr>
-        <w:t>Panneau d’administration :</w:t>
-      </w:r>
-    </w:p>
-    <w:p>
-      <w:pPr>
-        <w:spacing w:after="0"/>
+    </w:p>
+    <w:p>
+      <w:pPr>
+        <w:spacing w:after="0"/>
+        <w:ind w:firstLine="708"/>
         <w:jc w:val="both"/>
         <w:rPr>
           <w:sz w:val="24"/>
           <w:szCs w:val="24"/>
-          <w:u w:val="single"/>
-        </w:rPr>
-      </w:pPr>
-    </w:p>
-    <w:p>
-      <w:pPr>
-        <w:spacing w:after="0"/>
-        <w:jc w:val="both"/>
-        <w:rPr>
-          <w:sz w:val="24"/>
-          <w:szCs w:val="24"/>
-          <w:u w:val="single"/>
-        </w:rPr>
-      </w:pPr>
-    </w:p>
-    <w:p>
-      <w:pPr>
-        <w:spacing w:after="0"/>
-        <w:jc w:val="both"/>
-        <w:rPr>
-          <w:sz w:val="24"/>
-          <w:szCs w:val="24"/>
-          <w:u w:val="single"/>
-        </w:rPr>
-      </w:pPr>
-    </w:p>
-    <w:p>
-      <w:pPr>
-        <w:spacing w:after="0"/>
-        <w:jc w:val="both"/>
-        <w:rPr>
-          <w:sz w:val="24"/>
-          <w:szCs w:val="24"/>
-          <w:u w:val="single"/>
-        </w:rPr>
-      </w:pPr>
-    </w:p>
-    <w:p>
-      <w:pPr>
-        <w:spacing w:after="0"/>
-        <w:jc w:val="both"/>
-        <w:rPr>
-          <w:sz w:val="24"/>
-          <w:szCs w:val="24"/>
-          <w:u w:val="single"/>
-        </w:rPr>
-      </w:pPr>
-    </w:p>
-    <w:p>
-      <w:pPr>
-        <w:spacing w:after="0"/>
-        <w:jc w:val="both"/>
-        <w:rPr>
-          <w:sz w:val="24"/>
-          <w:szCs w:val="24"/>
-          <w:u w:val="single"/>
-        </w:rPr>
-      </w:pPr>
-    </w:p>
-    <w:p>
-      <w:pPr>
-        <w:spacing w:after="0"/>
-        <w:jc w:val="both"/>
-        <w:rPr>
-          <w:sz w:val="24"/>
-          <w:szCs w:val="24"/>
-          <w:u w:val="single"/>
-        </w:rPr>
-      </w:pPr>
-    </w:p>
-    <w:p>
-      <w:pPr>
-        <w:spacing w:after="0"/>
-        <w:jc w:val="both"/>
-        <w:rPr>
-          <w:sz w:val="24"/>
-          <w:szCs w:val="24"/>
-          <w:u w:val="single"/>
-        </w:rPr>
-      </w:pPr>
-    </w:p>
-    <w:p>
-      <w:pPr>
-        <w:spacing w:after="0"/>
-        <w:jc w:val="both"/>
-        <w:rPr>
-          <w:sz w:val="24"/>
-          <w:szCs w:val="24"/>
-          <w:u w:val="single"/>
-        </w:rPr>
-      </w:pPr>
-    </w:p>
-    <w:p>
-      <w:pPr>
-        <w:spacing w:after="0"/>
-        <w:jc w:val="both"/>
-        <w:rPr>
-          <w:noProof/>
-          <w:sz w:val="24"/>
-          <w:szCs w:val="24"/>
-          <w:u w:val="single"/>
-        </w:rPr>
-      </w:pPr>
-    </w:p>
-    <w:p>
-      <w:pPr>
-        <w:spacing w:after="0"/>
-        <w:jc w:val="both"/>
-        <w:rPr>
-          <w:sz w:val="24"/>
-          <w:szCs w:val="24"/>
-          <w:u w:val="single"/>
         </w:rPr>
       </w:pPr>
       <w:r>
@@ -1057,13 +1086,13 @@
           <wp:anchor distT="0" distB="0" distL="114300" distR="114300" simplePos="0" relativeHeight="251660288" behindDoc="0" locked="0" layoutInCell="1" allowOverlap="1">
             <wp:simplePos x="0" y="0"/>
             <wp:positionH relativeFrom="margin">
-              <wp:posOffset>-139700</wp:posOffset>
+              <wp:posOffset>262255</wp:posOffset>
             </wp:positionH>
             <wp:positionV relativeFrom="paragraph">
-              <wp:posOffset>2808605</wp:posOffset>
+              <wp:posOffset>3227705</wp:posOffset>
             </wp:positionV>
-            <wp:extent cx="5911215" cy="609600"/>
-            <wp:effectExtent l="0" t="0" r="0" b="0"/>
+            <wp:extent cx="6116955" cy="630555"/>
+            <wp:effectExtent l="19050" t="19050" r="17145" b="17145"/>
             <wp:wrapTopAndBottom/>
             <wp:docPr id="3" name="Image 3"/>
             <wp:cNvGraphicFramePr>
@@ -1077,7 +1106,7 @@
                     <pic:cNvPicPr/>
                   </pic:nvPicPr>
                   <pic:blipFill rotWithShape="1">
-                    <a:blip r:embed="rId9">
+                    <a:blip r:embed="rId11">
                       <a:extLst>
                         <a:ext uri="{28A0092B-C50C-407E-A947-70E740481C1C}">
                           <a14:useLocalDpi xmlns:a14="http://schemas.microsoft.com/office/drawing/2010/main" val="0"/>
@@ -1090,13 +1119,15 @@
                   <pic:spPr bwMode="auto">
                     <a:xfrm>
                       <a:off x="0" y="0"/>
-                      <a:ext cx="5911215" cy="609600"/>
+                      <a:ext cx="6116955" cy="630555"/>
                     </a:xfrm>
                     <a:prstGeom prst="rect">
                       <a:avLst/>
                     </a:prstGeom>
                     <a:ln>
-                      <a:noFill/>
+                      <a:solidFill>
+                        <a:schemeClr val="tx1"/>
+                      </a:solidFill>
                     </a:ln>
                     <a:extLst>
                       <a:ext uri="{53640926-AAD7-44D8-BBD7-CCE9431645EC}">
@@ -1130,10 +1161,10 @@
               <wp:align>center</wp:align>
             </wp:positionH>
             <wp:positionV relativeFrom="paragraph">
-              <wp:posOffset>0</wp:posOffset>
+              <wp:posOffset>295910</wp:posOffset>
             </wp:positionV>
             <wp:extent cx="6116955" cy="2830195"/>
-            <wp:effectExtent l="0" t="0" r="0" b="8255"/>
+            <wp:effectExtent l="19050" t="19050" r="17145" b="27305"/>
             <wp:wrapTopAndBottom/>
             <wp:docPr id="1" name="Image 1"/>
             <wp:cNvGraphicFramePr>
@@ -1147,7 +1178,7 @@
                     <pic:cNvPicPr/>
                   </pic:nvPicPr>
                   <pic:blipFill>
-                    <a:blip r:embed="rId10">
+                    <a:blip r:embed="rId12">
                       <a:extLst>
                         <a:ext uri="{28A0092B-C50C-407E-A947-70E740481C1C}">
                           <a14:useLocalDpi xmlns:a14="http://schemas.microsoft.com/office/drawing/2010/main" val="0"/>
@@ -1166,6 +1197,11 @@
                     <a:prstGeom prst="rect">
                       <a:avLst/>
                     </a:prstGeom>
+                    <a:ln>
+                      <a:solidFill>
+                        <a:schemeClr val="tx1"/>
+                      </a:solidFill>
+                    </a:ln>
                   </pic:spPr>
                 </pic:pic>
               </a:graphicData>
@@ -1179,6 +1215,25 @@
           </wp:anchor>
         </w:drawing>
       </w:r>
+      <w:r>
+        <w:rPr>
+          <w:sz w:val="24"/>
+          <w:szCs w:val="24"/>
+          <w:u w:val="single"/>
+        </w:rPr>
+        <w:t>Panneau d’administration :</w:t>
+      </w:r>
+    </w:p>
+    <w:p>
+      <w:pPr>
+        <w:spacing w:after="0"/>
+        <w:jc w:val="both"/>
+        <w:rPr>
+          <w:sz w:val="24"/>
+          <w:szCs w:val="24"/>
+          <w:u w:val="single"/>
+        </w:rPr>
+      </w:pPr>
       <w:bookmarkStart w:id="0" w:name="_GoBack"/>
       <w:bookmarkEnd w:id="0"/>
     </w:p>
@@ -1393,10 +1448,9 @@
       </w:r>
     </w:p>
     <w:sectPr>
-      <w:headerReference w:type="default" r:id="rId11"/>
-      <w:footerReference w:type="default" r:id="rId12"/>
+      <w:footerReference w:type="default" r:id="rId13"/>
       <w:pgSz w:w="11906" w:h="16838"/>
-      <w:pgMar w:top="1417" w:right="1417" w:bottom="1417" w:left="1417" w:header="567" w:footer="567" w:gutter="0"/>
+      <w:pgMar w:top="720" w:right="720" w:bottom="720" w:left="720" w:header="567" w:footer="567" w:gutter="0"/>
       <w:cols w:space="708"/>
       <w:titlePg/>
       <w:docGrid w:linePitch="360"/>
@@ -1499,76 +1553,6 @@
     </w:p>
   </w:footnote>
 </w:footnotes>
-</file>
-
-<file path=word/header1.xml><?xml version="1.0" encoding="utf-8"?>
-<w:hdr xmlns:wpc="http://schemas.microsoft.com/office/word/2010/wordprocessingCanvas" xmlns:cx="http://schemas.microsoft.com/office/drawing/2014/chartex" xmlns:cx1="http://schemas.microsoft.com/office/drawing/2015/9/8/chartex" xmlns:cx2="http://schemas.microsoft.com/office/drawing/2015/10/21/chartex" xmlns:cx3="http://schemas.microsoft.com/office/drawing/2016/5/9/chartex" xmlns:cx4="http://schemas.microsoft.com/office/drawing/2016/5/10/chartex" xmlns:cx5="http://schemas.microsoft.com/office/drawing/2016/5/11/chartex" xmlns:cx6="http://schemas.microsoft.com/office/drawing/2016/5/12/chartex" xmlns:cx7="http://schemas.microsoft.com/office/drawing/2016/5/13/chartex" xmlns:cx8="http://schemas.microsoft.com/office/drawing/2016/5/14/chartex" xmlns:mc="http://schemas.openxmlformats.org/markup-compatibility/2006" xmlns:aink="http://schemas.microsoft.com/office/drawing/2016/ink" xmlns:am3d="http://schemas.microsoft.com/office/drawing/2017/model3d" xmlns:o="urn:schemas-microsoft-com:office:office" xmlns:r="http://schemas.openxmlformats.org/officeDocument/2006/relationships" xmlns:m="http://schemas.openxmlformats.org/officeDocument/2006/math" xmlns:v="urn:schemas-microsoft-com:vml" xmlns:wp14="http://schemas.microsoft.com/office/word/2010/wordprocessingDrawing" xmlns:wp="http://schemas.openxmlformats.org/drawingml/2006/wordprocessingDrawing" xmlns:w10="urn:schemas-microsoft-com:office:word" xmlns:w="http://schemas.openxmlformats.org/wordprocessingml/2006/main" xmlns:w14="http://schemas.microsoft.com/office/word/2010/wordml" xmlns:w15="http://schemas.microsoft.com/office/word/2012/wordml" xmlns:w16cid="http://schemas.microsoft.com/office/word/2016/wordml/cid" xmlns:w16se="http://schemas.microsoft.com/office/word/2015/wordml/symex" xmlns:wpg="http://schemas.microsoft.com/office/word/2010/wordprocessingGroup" xmlns:wpi="http://schemas.microsoft.com/office/word/2010/wordprocessingInk" xmlns:wne="http://schemas.microsoft.com/office/word/2006/wordml" xmlns:wps="http://schemas.microsoft.com/office/word/2010/wordprocessingShape" mc:Ignorable="w14 w15 w16se w16cid wp14">
-  <w:p>
-    <w:pPr>
-      <w:pStyle w:val="En-tte"/>
-    </w:pPr>
-    <w:r>
-      <w:rPr>
-        <w:noProof/>
-      </w:rPr>
-      <w:drawing>
-        <wp:anchor distT="0" distB="0" distL="114300" distR="114300" simplePos="0" relativeHeight="251658240" behindDoc="0" locked="0" layoutInCell="1" allowOverlap="1">
-          <wp:simplePos x="0" y="0"/>
-          <wp:positionH relativeFrom="column">
-            <wp:posOffset>4043680</wp:posOffset>
-          </wp:positionH>
-          <wp:positionV relativeFrom="paragraph">
-            <wp:posOffset>-432435</wp:posOffset>
-          </wp:positionV>
-          <wp:extent cx="1457325" cy="873880"/>
-          <wp:effectExtent l="0" t="0" r="0" b="2540"/>
-          <wp:wrapNone/>
-          <wp:docPr id="2" name="Image 2"/>
-          <wp:cNvGraphicFramePr>
-            <a:graphicFrameLocks xmlns:a="http://schemas.openxmlformats.org/drawingml/2006/main" noChangeAspect="1"/>
-          </wp:cNvGraphicFramePr>
-          <a:graphic xmlns:a="http://schemas.openxmlformats.org/drawingml/2006/main">
-            <a:graphicData uri="http://schemas.openxmlformats.org/drawingml/2006/picture">
-              <pic:pic xmlns:pic="http://schemas.openxmlformats.org/drawingml/2006/picture">
-                <pic:nvPicPr>
-                  <pic:cNvPr id="2" name="uqac_haute_resolution.jpg"/>
-                  <pic:cNvPicPr/>
-                </pic:nvPicPr>
-                <pic:blipFill>
-                  <a:blip r:embed="rId1">
-                    <a:extLst>
-                      <a:ext uri="{28A0092B-C50C-407E-A947-70E740481C1C}">
-                        <a14:useLocalDpi xmlns:a14="http://schemas.microsoft.com/office/drawing/2010/main" val="0"/>
-                      </a:ext>
-                    </a:extLst>
-                  </a:blip>
-                  <a:stretch>
-                    <a:fillRect/>
-                  </a:stretch>
-                </pic:blipFill>
-                <pic:spPr>
-                  <a:xfrm>
-                    <a:off x="0" y="0"/>
-                    <a:ext cx="1457325" cy="873880"/>
-                  </a:xfrm>
-                  <a:prstGeom prst="rect">
-                    <a:avLst/>
-                  </a:prstGeom>
-                </pic:spPr>
-              </pic:pic>
-            </a:graphicData>
-          </a:graphic>
-          <wp14:sizeRelH relativeFrom="margin">
-            <wp14:pctWidth>0</wp14:pctWidth>
-          </wp14:sizeRelH>
-          <wp14:sizeRelV relativeFrom="margin">
-            <wp14:pctHeight>0</wp14:pctHeight>
-          </wp14:sizeRelV>
-        </wp:anchor>
-      </w:drawing>
-    </w:r>
-  </w:p>
-</w:hdr>
 </file>
 
 <file path=word/styles.xml><?xml version="1.0" encoding="utf-8"?>
@@ -2343,7 +2327,7 @@
 </file>
 
 <file path=customXml/itemProps1.xml><?xml version="1.0" encoding="utf-8"?>
-<ds:datastoreItem xmlns:ds="http://schemas.openxmlformats.org/officeDocument/2006/customXml" ds:itemID="{E105FB6A-72A8-4169-854E-9A7214334A34}">
+<ds:datastoreItem xmlns:ds="http://schemas.openxmlformats.org/officeDocument/2006/customXml" ds:itemID="{41804B9C-2128-413B-ABE2-797988E9CCE7}">
   <ds:schemaRefs>
     <ds:schemaRef ds:uri="http://schemas.openxmlformats.org/officeDocument/2006/bibliography"/>
   </ds:schemaRefs>

</xml_diff>

<commit_message>
Finalisation doc + PDF
</commit_message>
<xml_diff>
--- a/CompteRendu.docx
+++ b/CompteRendu.docx
@@ -302,6 +302,16 @@
     <w:p>
       <w:pPr>
         <w:spacing w:after="0"/>
+        <w:rPr>
+          <w:sz w:val="24"/>
+          <w:szCs w:val="24"/>
+          <w:lang w:val="en-US"/>
+        </w:rPr>
+      </w:pPr>
+    </w:p>
+    <w:p>
+      <w:pPr>
+        <w:spacing w:after="0"/>
         <w:jc w:val="center"/>
         <w:rPr>
           <w:b/>
@@ -433,6 +443,39 @@
           <w:b/>
           <w:sz w:val="50"/>
           <w:szCs w:val="50"/>
+        </w:rPr>
+      </w:pPr>
+    </w:p>
+    <w:p>
+      <w:pPr>
+        <w:spacing w:after="0"/>
+        <w:jc w:val="center"/>
+        <w:rPr>
+          <w:b/>
+          <w:sz w:val="24"/>
+          <w:szCs w:val="24"/>
+        </w:rPr>
+      </w:pPr>
+    </w:p>
+    <w:p>
+      <w:pPr>
+        <w:spacing w:after="0"/>
+        <w:jc w:val="center"/>
+        <w:rPr>
+          <w:b/>
+          <w:sz w:val="24"/>
+          <w:szCs w:val="24"/>
+        </w:rPr>
+      </w:pPr>
+    </w:p>
+    <w:p>
+      <w:pPr>
+        <w:spacing w:after="0"/>
+        <w:jc w:val="center"/>
+        <w:rPr>
+          <w:b/>
+          <w:sz w:val="24"/>
+          <w:szCs w:val="24"/>
         </w:rPr>
       </w:pPr>
     </w:p>
@@ -465,6 +508,7 @@
           <w:szCs w:val="28"/>
           <w:u w:val="single"/>
         </w:rPr>
+        <w:lastRenderedPageBreak/>
         <w:t>Objectif du laboratoire :</w:t>
       </w:r>
     </w:p>
@@ -561,7 +605,6 @@
           <w:sz w:val="24"/>
           <w:szCs w:val="24"/>
         </w:rPr>
-        <w:lastRenderedPageBreak/>
         <w:tab/>
         <w:t>Le site devait contenir plusieurs pages différentes, comme l’accueil pour afficher tous les article</w:t>
       </w:r>
@@ -1234,8 +1277,6 @@
           <w:u w:val="single"/>
         </w:rPr>
       </w:pPr>
-      <w:bookmarkStart w:id="0" w:name="_GoBack"/>
-      <w:bookmarkEnd w:id="0"/>
     </w:p>
     <w:p>
       <w:pPr>
@@ -1267,6 +1308,191 @@
           <w:szCs w:val="24"/>
         </w:rPr>
       </w:pPr>
+      <w:r>
+        <w:rPr>
+          <w:sz w:val="24"/>
+          <w:szCs w:val="24"/>
+        </w:rPr>
+        <w:tab/>
+      </w:r>
+      <w:r>
+        <w:rPr>
+          <w:sz w:val="24"/>
+          <w:szCs w:val="24"/>
+        </w:rPr>
+        <w:t xml:space="preserve">Étant donné que nous n’avions jamais fait de </w:t>
+      </w:r>
+      <w:r>
+        <w:rPr>
+          <w:sz w:val="24"/>
+          <w:szCs w:val="24"/>
+        </w:rPr>
+        <w:t>JavaScript</w:t>
+      </w:r>
+      <w:r>
+        <w:rPr>
+          <w:sz w:val="24"/>
+          <w:szCs w:val="24"/>
+        </w:rPr>
+        <w:t xml:space="preserve"> et jamais travaillé avec un environnement de travail pour le web les débuts ont été difficiles. Après avoir compris le principe du MVC </w:t>
+      </w:r>
+      <w:proofErr w:type="spellStart"/>
+      <w:r>
+        <w:rPr>
+          <w:sz w:val="24"/>
+          <w:szCs w:val="24"/>
+        </w:rPr>
+        <w:t>front-end</w:t>
+      </w:r>
+      <w:proofErr w:type="spellEnd"/>
+      <w:r>
+        <w:rPr>
+          <w:sz w:val="24"/>
+          <w:szCs w:val="24"/>
+        </w:rPr>
+        <w:t xml:space="preserve">, nous avons </w:t>
+      </w:r>
+      <w:r>
+        <w:rPr>
+          <w:sz w:val="24"/>
+          <w:szCs w:val="24"/>
+        </w:rPr>
+        <w:t>identifié</w:t>
+      </w:r>
+      <w:r>
+        <w:rPr>
+          <w:sz w:val="24"/>
+          <w:szCs w:val="24"/>
+        </w:rPr>
+        <w:t xml:space="preserve"> les classes du Modèle, nous avons identifié les vues que nous allons avoir besoin et nous avons créé des couples vues/contrôleur</w:t>
+      </w:r>
+      <w:r>
+        <w:rPr>
+          <w:sz w:val="24"/>
+          <w:szCs w:val="24"/>
+        </w:rPr>
+        <w:t>s</w:t>
+      </w:r>
+      <w:r>
+        <w:rPr>
+          <w:sz w:val="24"/>
+          <w:szCs w:val="24"/>
+        </w:rPr>
+        <w:t xml:space="preserve"> pour </w:t>
+      </w:r>
+      <w:r>
+        <w:rPr>
+          <w:sz w:val="24"/>
+          <w:szCs w:val="24"/>
+        </w:rPr>
+        <w:t>chaque</w:t>
+      </w:r>
+      <w:r>
+        <w:rPr>
+          <w:sz w:val="24"/>
+          <w:szCs w:val="24"/>
+        </w:rPr>
+        <w:t xml:space="preserve"> vue</w:t>
+      </w:r>
+      <w:r>
+        <w:rPr>
+          <w:sz w:val="24"/>
+          <w:szCs w:val="24"/>
+        </w:rPr>
+        <w:t>, certaines vues sont réutilisées par différents contrôleurs</w:t>
+      </w:r>
+      <w:r>
+        <w:rPr>
+          <w:sz w:val="24"/>
+          <w:szCs w:val="24"/>
+        </w:rPr>
+        <w:t>,</w:t>
+      </w:r>
+      <w:r>
+        <w:rPr>
+          <w:sz w:val="24"/>
+          <w:szCs w:val="24"/>
+        </w:rPr>
+        <w:t xml:space="preserve"> ce qui évite la redondance</w:t>
+      </w:r>
+      <w:r>
+        <w:rPr>
+          <w:sz w:val="24"/>
+          <w:szCs w:val="24"/>
+        </w:rPr>
+        <w:t>.</w:t>
+      </w:r>
+      <w:r>
+        <w:rPr>
+          <w:sz w:val="24"/>
+          <w:szCs w:val="24"/>
+        </w:rPr>
+        <w:t xml:space="preserve"> On a </w:t>
+      </w:r>
+      <w:r>
+        <w:rPr>
+          <w:sz w:val="24"/>
+          <w:szCs w:val="24"/>
+        </w:rPr>
+        <w:t>essayé de conserver au maximum le principe objet qui s’accorde très bien avec une architecture MVC.</w:t>
+      </w:r>
+      <w:r>
+        <w:rPr>
+          <w:sz w:val="24"/>
+          <w:szCs w:val="24"/>
+        </w:rPr>
+        <w:t xml:space="preserve"> Ensuite, nous avons terminé la structure notre avec le </w:t>
+      </w:r>
+      <w:proofErr w:type="spellStart"/>
+      <w:r>
+        <w:rPr>
+          <w:sz w:val="24"/>
+          <w:szCs w:val="24"/>
+        </w:rPr>
+        <w:t>framework</w:t>
+      </w:r>
+      <w:proofErr w:type="spellEnd"/>
+      <w:r>
+        <w:rPr>
+          <w:sz w:val="24"/>
+          <w:szCs w:val="24"/>
+        </w:rPr>
+        <w:t xml:space="preserve"> Bootstrap et la libraire jQuery</w:t>
+      </w:r>
+      <w:r>
+        <w:rPr>
+          <w:sz w:val="24"/>
+          <w:szCs w:val="24"/>
+        </w:rPr>
+        <w:t xml:space="preserve"> pour le côté responsive</w:t>
+      </w:r>
+      <w:r>
+        <w:rPr>
+          <w:sz w:val="24"/>
+          <w:szCs w:val="24"/>
+        </w:rPr>
+        <w:t>.</w:t>
+      </w:r>
+    </w:p>
+    <w:p>
+      <w:pPr>
+        <w:spacing w:after="0"/>
+        <w:jc w:val="both"/>
+        <w:rPr>
+          <w:sz w:val="24"/>
+          <w:szCs w:val="24"/>
+        </w:rPr>
+      </w:pPr>
+    </w:p>
+    <w:p>
+      <w:pPr>
+        <w:spacing w:after="0"/>
+        <w:jc w:val="both"/>
+        <w:rPr>
+          <w:sz w:val="24"/>
+          <w:szCs w:val="24"/>
+        </w:rPr>
+      </w:pPr>
     </w:p>
     <w:p>
       <w:pPr>
@@ -1296,6 +1522,7 @@
           <w:szCs w:val="28"/>
           <w:u w:val="single"/>
         </w:rPr>
+        <w:lastRenderedPageBreak/>
         <w:t>Conclusion :</w:t>
       </w:r>
     </w:p>
@@ -1337,15 +1564,13 @@
         </w:rPr>
         <w:t xml:space="preserve"> et nous n’arrivions pas à comprendre comment </w:t>
       </w:r>
-      <w:proofErr w:type="gramStart"/>
-      <w:r>
-        <w:rPr>
-          <w:sz w:val="24"/>
-          <w:szCs w:val="24"/>
-        </w:rPr>
-        <w:t>lié</w:t>
-      </w:r>
-      <w:proofErr w:type="gramEnd"/>
+      <w:r>
+        <w:rPr>
+          <w:sz w:val="24"/>
+          <w:szCs w:val="24"/>
+        </w:rPr>
+        <w:t>lier</w:t>
+      </w:r>
       <w:r>
         <w:rPr>
           <w:sz w:val="24"/>
@@ -1393,7 +1618,14 @@
           <w:sz w:val="24"/>
           <w:szCs w:val="24"/>
         </w:rPr>
-        <w:t xml:space="preserve">et grâce à l’aide de Baptiste nous avons pu commencer </w:t>
+        <w:t>et grâce à l’aide du professeur</w:t>
+      </w:r>
+      <w:r>
+        <w:rPr>
+          <w:sz w:val="24"/>
+          <w:szCs w:val="24"/>
+        </w:rPr>
+        <w:t xml:space="preserve"> nous avons pu commencer </w:t>
       </w:r>
       <w:r>
         <w:rPr>
@@ -1444,7 +1676,44 @@
           <w:sz w:val="24"/>
           <w:szCs w:val="24"/>
         </w:rPr>
-        <w:t>rendez-vous avec Baptiste nous avons pu mener à bien ce laboratoire.</w:t>
+        <w:t xml:space="preserve">rendez-vous avec </w:t>
+      </w:r>
+      <w:r>
+        <w:rPr>
+          <w:sz w:val="24"/>
+          <w:szCs w:val="24"/>
+        </w:rPr>
+        <w:t xml:space="preserve">le </w:t>
+      </w:r>
+      <w:r>
+        <w:rPr>
+          <w:sz w:val="24"/>
+          <w:szCs w:val="24"/>
+        </w:rPr>
+        <w:t>professeur</w:t>
+      </w:r>
+      <w:r>
+        <w:rPr>
+          <w:sz w:val="24"/>
+          <w:szCs w:val="24"/>
+        </w:rPr>
+        <w:t xml:space="preserve"> </w:t>
+      </w:r>
+      <w:r>
+        <w:rPr>
+          <w:sz w:val="24"/>
+          <w:szCs w:val="24"/>
+        </w:rPr>
+        <w:t>nous avons pu mener à bien ce</w:t>
+      </w:r>
+      <w:bookmarkStart w:id="0" w:name="_GoBack"/>
+      <w:bookmarkEnd w:id="0"/>
+      <w:r>
+        <w:rPr>
+          <w:sz w:val="24"/>
+          <w:szCs w:val="24"/>
+        </w:rPr>
+        <w:t xml:space="preserve"> laboratoire.</w:t>
       </w:r>
     </w:p>
     <w:sectPr>
@@ -1514,7 +1783,7 @@
           <w:rPr>
             <w:noProof/>
           </w:rPr>
-          <w:t>2</w:t>
+          <w:t>4</w:t>
         </w:r>
         <w:r>
           <w:fldChar w:fldCharType="end"/>
@@ -2024,7 +2293,533 @@
     <w:uiPriority w:val="99"/>
     <w:rsid w:val="005E5C3D"/>
   </w:style>
+  <w:style w:type="character" w:styleId="Textedelespacerserv">
+    <w:name w:val="Placeholder Text"/>
+    <w:basedOn w:val="Policepardfaut"/>
+    <w:uiPriority w:val="99"/>
+    <w:semiHidden/>
+    <w:rsid w:val="00B167B7"/>
+    <w:rPr>
+      <w:color w:val="808080"/>
+    </w:rPr>
+  </w:style>
 </w:styles>
+</file>
+
+<file path=word/glossary/document.xml><?xml version="1.0" encoding="utf-8"?>
+<w:glossaryDocument xmlns:wpc="http://schemas.microsoft.com/office/word/2010/wordprocessingCanvas" xmlns:cx="http://schemas.microsoft.com/office/drawing/2014/chartex" xmlns:cx1="http://schemas.microsoft.com/office/drawing/2015/9/8/chartex" xmlns:cx2="http://schemas.microsoft.com/office/drawing/2015/10/21/chartex" xmlns:cx3="http://schemas.microsoft.com/office/drawing/2016/5/9/chartex" xmlns:cx4="http://schemas.microsoft.com/office/drawing/2016/5/10/chartex" xmlns:cx5="http://schemas.microsoft.com/office/drawing/2016/5/11/chartex" xmlns:cx6="http://schemas.microsoft.com/office/drawing/2016/5/12/chartex" xmlns:cx7="http://schemas.microsoft.com/office/drawing/2016/5/13/chartex" xmlns:cx8="http://schemas.microsoft.com/office/drawing/2016/5/14/chartex" xmlns:mc="http://schemas.openxmlformats.org/markup-compatibility/2006" xmlns:aink="http://schemas.microsoft.com/office/drawing/2016/ink" xmlns:am3d="http://schemas.microsoft.com/office/drawing/2017/model3d" xmlns:o="urn:schemas-microsoft-com:office:office" xmlns:r="http://schemas.openxmlformats.org/officeDocument/2006/relationships" xmlns:m="http://schemas.openxmlformats.org/officeDocument/2006/math" xmlns:v="urn:schemas-microsoft-com:vml" xmlns:wp14="http://schemas.microsoft.com/office/word/2010/wordprocessingDrawing" xmlns:wp="http://schemas.openxmlformats.org/drawingml/2006/wordprocessingDrawing" xmlns:w10="urn:schemas-microsoft-com:office:word" xmlns:w="http://schemas.openxmlformats.org/wordprocessingml/2006/main" xmlns:w14="http://schemas.microsoft.com/office/word/2010/wordml" xmlns:w15="http://schemas.microsoft.com/office/word/2012/wordml" xmlns:w16cid="http://schemas.microsoft.com/office/word/2016/wordml/cid" xmlns:w16se="http://schemas.microsoft.com/office/word/2015/wordml/symex" xmlns:wpg="http://schemas.microsoft.com/office/word/2010/wordprocessingGroup" xmlns:wpi="http://schemas.microsoft.com/office/word/2010/wordprocessingInk" xmlns:wne="http://schemas.microsoft.com/office/word/2006/wordml" xmlns:wps="http://schemas.microsoft.com/office/word/2010/wordprocessingShape" mc:Ignorable="w14 w15 w16se w16cid wp14"/>
+</file>
+
+<file path=word/glossary/fontTable.xml><?xml version="1.0" encoding="utf-8"?>
+<w:fonts xmlns:mc="http://schemas.openxmlformats.org/markup-compatibility/2006" xmlns:r="http://schemas.openxmlformats.org/officeDocument/2006/relationships" xmlns:w="http://schemas.openxmlformats.org/wordprocessingml/2006/main" xmlns:w14="http://schemas.microsoft.com/office/word/2010/wordml" xmlns:w15="http://schemas.microsoft.com/office/word/2012/wordml" xmlns:w16cid="http://schemas.microsoft.com/office/word/2016/wordml/cid" xmlns:w16se="http://schemas.microsoft.com/office/word/2015/wordml/symex" mc:Ignorable="w14 w15 w16se w16cid">
+  <w:font w:name="Calibri">
+    <w:panose1 w:val="020F0502020204030204"/>
+    <w:charset w:val="00"/>
+    <w:family w:val="swiss"/>
+    <w:pitch w:val="variable"/>
+    <w:sig w:usb0="E00002FF" w:usb1="4000ACFF" w:usb2="00000001" w:usb3="00000000" w:csb0="0000019F" w:csb1="00000000"/>
+  </w:font>
+  <w:font w:name="Times New Roman">
+    <w:panose1 w:val="02020603050405020304"/>
+    <w:charset w:val="00"/>
+    <w:family w:val="roman"/>
+    <w:pitch w:val="variable"/>
+    <w:sig w:usb0="E0002AFF" w:usb1="C0007841" w:usb2="00000009" w:usb3="00000000" w:csb0="000001FF" w:csb1="00000000"/>
+  </w:font>
+  <w:font w:name="Calibri Light">
+    <w:panose1 w:val="020F0302020204030204"/>
+    <w:charset w:val="00"/>
+    <w:family w:val="swiss"/>
+    <w:pitch w:val="variable"/>
+    <w:sig w:usb0="A00002EF" w:usb1="4000207B" w:usb2="00000000" w:usb3="00000000" w:csb0="0000019F" w:csb1="00000000"/>
+  </w:font>
+</w:fonts>
+</file>
+
+<file path=word/glossary/settings.xml><?xml version="1.0" encoding="utf-8"?>
+<w:settings xmlns:mc="http://schemas.openxmlformats.org/markup-compatibility/2006" xmlns:o="urn:schemas-microsoft-com:office:office" xmlns:r="http://schemas.openxmlformats.org/officeDocument/2006/relationships" xmlns:m="http://schemas.openxmlformats.org/officeDocument/2006/math" xmlns:v="urn:schemas-microsoft-com:vml" xmlns:w10="urn:schemas-microsoft-com:office:word" xmlns:w="http://schemas.openxmlformats.org/wordprocessingml/2006/main" xmlns:w14="http://schemas.microsoft.com/office/word/2010/wordml" xmlns:w15="http://schemas.microsoft.com/office/word/2012/wordml" xmlns:w16cid="http://schemas.microsoft.com/office/word/2016/wordml/cid" xmlns:w16se="http://schemas.microsoft.com/office/word/2015/wordml/symex" xmlns:sl="http://schemas.openxmlformats.org/schemaLibrary/2006/main" mc:Ignorable="w14 w15 w16se w16cid">
+  <w:view w:val="normal"/>
+  <w:defaultTabStop w:val="708"/>
+  <w:hyphenationZone w:val="425"/>
+  <w:characterSpacingControl w:val="doNotCompress"/>
+  <w:compat>
+    <w:useFELayout/>
+    <w:compatSetting w:name="compatibilityMode" w:uri="http://schemas.microsoft.com/office/word" w:val="15"/>
+    <w:compatSetting w:name="overrideTableStyleFontSizeAndJustification" w:uri="http://schemas.microsoft.com/office/word" w:val="1"/>
+    <w:compatSetting w:name="enableOpenTypeFeatures" w:uri="http://schemas.microsoft.com/office/word" w:val="1"/>
+    <w:compatSetting w:name="doNotFlipMirrorIndents" w:uri="http://schemas.microsoft.com/office/word" w:val="1"/>
+    <w:compatSetting w:name="differentiateMultirowTableHeaders" w:uri="http://schemas.microsoft.com/office/word" w:val="1"/>
+    <w:compatSetting w:name="useWord2013TrackBottomHyphenation" w:uri="http://schemas.microsoft.com/office/word" w:val="0"/>
+  </w:compat>
+  <w:rsids>
+    <w:rsidRoot w:val="00B5354C"/>
+    <w:rsid w:val="001B1A31"/>
+    <w:rsid w:val="00B5354C"/>
+  </w:rsids>
+  <m:mathPr>
+    <m:mathFont m:val="Cambria Math"/>
+    <m:brkBin m:val="before"/>
+    <m:brkBinSub m:val="--"/>
+    <m:smallFrac m:val="0"/>
+    <m:dispDef/>
+    <m:lMargin m:val="0"/>
+    <m:rMargin m:val="0"/>
+    <m:defJc m:val="centerGroup"/>
+    <m:wrapIndent m:val="1440"/>
+    <m:intLim m:val="subSup"/>
+    <m:naryLim m:val="undOvr"/>
+  </m:mathPr>
+  <w:themeFontLang w:val="fr-FR"/>
+  <w:clrSchemeMapping w:bg1="light1" w:t1="dark1" w:bg2="light2" w:t2="dark2" w:accent1="accent1" w:accent2="accent2" w:accent3="accent3" w:accent4="accent4" w:accent5="accent5" w:accent6="accent6" w:hyperlink="hyperlink" w:followedHyperlink="followedHyperlink"/>
+  <w:decimalSymbol w:val=","/>
+  <w:listSeparator w:val=";"/>
+  <w15:chartTrackingRefBased/>
+</w:settings>
+</file>
+
+<file path=word/glossary/styles.xml><?xml version="1.0" encoding="utf-8"?>
+<w:styles xmlns:mc="http://schemas.openxmlformats.org/markup-compatibility/2006" xmlns:r="http://schemas.openxmlformats.org/officeDocument/2006/relationships" xmlns:w="http://schemas.openxmlformats.org/wordprocessingml/2006/main" xmlns:w14="http://schemas.microsoft.com/office/word/2010/wordml" xmlns:w15="http://schemas.microsoft.com/office/word/2012/wordml" xmlns:w16cid="http://schemas.microsoft.com/office/word/2016/wordml/cid" xmlns:w16se="http://schemas.microsoft.com/office/word/2015/wordml/symex" mc:Ignorable="w14 w15 w16se w16cid">
+  <w:docDefaults>
+    <w:rPrDefault>
+      <w:rPr>
+        <w:rFonts w:asciiTheme="minorHAnsi" w:eastAsiaTheme="minorEastAsia" w:hAnsiTheme="minorHAnsi" w:cstheme="minorBidi"/>
+        <w:sz w:val="22"/>
+        <w:szCs w:val="22"/>
+        <w:lang w:val="fr-FR" w:eastAsia="fr-FR" w:bidi="ar-SA"/>
+      </w:rPr>
+    </w:rPrDefault>
+    <w:pPrDefault>
+      <w:pPr>
+        <w:spacing w:after="160" w:line="259" w:lineRule="auto"/>
+      </w:pPr>
+    </w:pPrDefault>
+  </w:docDefaults>
+  <w:latentStyles w:defLockedState="0" w:defUIPriority="99" w:defSemiHidden="0" w:defUnhideWhenUsed="0" w:defQFormat="0" w:count="375">
+    <w:lsdException w:name="Normal" w:uiPriority="0" w:qFormat="1"/>
+    <w:lsdException w:name="heading 1" w:uiPriority="9" w:qFormat="1"/>
+    <w:lsdException w:name="heading 2" w:semiHidden="1" w:uiPriority="9" w:unhideWhenUsed="1" w:qFormat="1"/>
+    <w:lsdException w:name="heading 3" w:semiHidden="1" w:uiPriority="9" w:unhideWhenUsed="1" w:qFormat="1"/>
+    <w:lsdException w:name="heading 4" w:semiHidden="1" w:uiPriority="9" w:unhideWhenUsed="1" w:qFormat="1"/>
+    <w:lsdException w:name="heading 5" w:semiHidden="1" w:uiPriority="9" w:unhideWhenUsed="1" w:qFormat="1"/>
+    <w:lsdException w:name="heading 6" w:semiHidden="1" w:uiPriority="9" w:unhideWhenUsed="1" w:qFormat="1"/>
+    <w:lsdException w:name="heading 7" w:semiHidden="1" w:uiPriority="9" w:unhideWhenUsed="1" w:qFormat="1"/>
+    <w:lsdException w:name="heading 8" w:semiHidden="1" w:uiPriority="9" w:unhideWhenUsed="1" w:qFormat="1"/>
+    <w:lsdException w:name="heading 9" w:semiHidden="1" w:uiPriority="9" w:unhideWhenUsed="1" w:qFormat="1"/>
+    <w:lsdException w:name="index 1" w:semiHidden="1" w:unhideWhenUsed="1"/>
+    <w:lsdException w:name="index 2" w:semiHidden="1" w:unhideWhenUsed="1"/>
+    <w:lsdException w:name="index 3" w:semiHidden="1" w:unhideWhenUsed="1"/>
+    <w:lsdException w:name="index 4" w:semiHidden="1" w:unhideWhenUsed="1"/>
+    <w:lsdException w:name="index 5" w:semiHidden="1" w:unhideWhenUsed="1"/>
+    <w:lsdException w:name="index 6" w:semiHidden="1" w:unhideWhenUsed="1"/>
+    <w:lsdException w:name="index 7" w:semiHidden="1" w:unhideWhenUsed="1"/>
+    <w:lsdException w:name="index 8" w:semiHidden="1" w:unhideWhenUsed="1"/>
+    <w:lsdException w:name="index 9" w:semiHidden="1" w:unhideWhenUsed="1"/>
+    <w:lsdException w:name="toc 1" w:semiHidden="1" w:uiPriority="39" w:unhideWhenUsed="1"/>
+    <w:lsdException w:name="toc 2" w:semiHidden="1" w:uiPriority="39" w:unhideWhenUsed="1"/>
+    <w:lsdException w:name="toc 3" w:semiHidden="1" w:uiPriority="39" w:unhideWhenUsed="1"/>
+    <w:lsdException w:name="toc 4" w:semiHidden="1" w:uiPriority="39" w:unhideWhenUsed="1"/>
+    <w:lsdException w:name="toc 5" w:semiHidden="1" w:uiPriority="39" w:unhideWhenUsed="1"/>
+    <w:lsdException w:name="toc 6" w:semiHidden="1" w:uiPriority="39" w:unhideWhenUsed="1"/>
+    <w:lsdException w:name="toc 7" w:semiHidden="1" w:uiPriority="39" w:unhideWhenUsed="1"/>
+    <w:lsdException w:name="toc 8" w:semiHidden="1" w:uiPriority="39" w:unhideWhenUsed="1"/>
+    <w:lsdException w:name="toc 9" w:semiHidden="1" w:uiPriority="39" w:unhideWhenUsed="1"/>
+    <w:lsdException w:name="Normal Indent" w:semiHidden="1" w:unhideWhenUsed="1"/>
+    <w:lsdException w:name="footnote text" w:semiHidden="1" w:unhideWhenUsed="1"/>
+    <w:lsdException w:name="annotation text" w:semiHidden="1" w:unhideWhenUsed="1"/>
+    <w:lsdException w:name="header" w:semiHidden="1" w:unhideWhenUsed="1"/>
+    <w:lsdException w:name="footer" w:semiHidden="1" w:unhideWhenUsed="1"/>
+    <w:lsdException w:name="index heading" w:semiHidden="1" w:unhideWhenUsed="1"/>
+    <w:lsdException w:name="caption" w:semiHidden="1" w:uiPriority="35" w:unhideWhenUsed="1" w:qFormat="1"/>
+    <w:lsdException w:name="table of figures" w:semiHidden="1" w:unhideWhenUsed="1"/>
+    <w:lsdException w:name="envelope address" w:semiHidden="1" w:unhideWhenUsed="1"/>
+    <w:lsdException w:name="envelope return" w:semiHidden="1" w:unhideWhenUsed="1"/>
+    <w:lsdException w:name="footnote reference" w:semiHidden="1" w:unhideWhenUsed="1"/>
+    <w:lsdException w:name="annotation reference" w:semiHidden="1" w:unhideWhenUsed="1"/>
+    <w:lsdException w:name="line number" w:semiHidden="1" w:unhideWhenUsed="1"/>
+    <w:lsdException w:name="page number" w:semiHidden="1" w:unhideWhenUsed="1"/>
+    <w:lsdException w:name="endnote reference" w:semiHidden="1" w:unhideWhenUsed="1"/>
+    <w:lsdException w:name="endnote text" w:semiHidden="1" w:unhideWhenUsed="1"/>
+    <w:lsdException w:name="table of authorities" w:semiHidden="1" w:unhideWhenUsed="1"/>
+    <w:lsdException w:name="macro" w:semiHidden="1" w:unhideWhenUsed="1"/>
+    <w:lsdException w:name="toa heading" w:semiHidden="1" w:unhideWhenUsed="1"/>
+    <w:lsdException w:name="List" w:semiHidden="1" w:unhideWhenUsed="1"/>
+    <w:lsdException w:name="List Bullet" w:semiHidden="1" w:unhideWhenUsed="1"/>
+    <w:lsdException w:name="List Number" w:semiHidden="1" w:unhideWhenUsed="1"/>
+    <w:lsdException w:name="List 2" w:semiHidden="1" w:unhideWhenUsed="1"/>
+    <w:lsdException w:name="List 3" w:semiHidden="1" w:unhideWhenUsed="1"/>
+    <w:lsdException w:name="List 4" w:semiHidden="1" w:unhideWhenUsed="1"/>
+    <w:lsdException w:name="List 5" w:semiHidden="1" w:unhideWhenUsed="1"/>
+    <w:lsdException w:name="List Bullet 2" w:semiHidden="1" w:unhideWhenUsed="1"/>
+    <w:lsdException w:name="List Bullet 3" w:semiHidden="1" w:unhideWhenUsed="1"/>
+    <w:lsdException w:name="List Bullet 4" w:semiHidden="1" w:unhideWhenUsed="1"/>
+    <w:lsdException w:name="List Bullet 5" w:semiHidden="1" w:unhideWhenUsed="1"/>
+    <w:lsdException w:name="List Number 2" w:semiHidden="1" w:unhideWhenUsed="1"/>
+    <w:lsdException w:name="List Number 3" w:semiHidden="1" w:unhideWhenUsed="1"/>
+    <w:lsdException w:name="List Number 4" w:semiHidden="1" w:unhideWhenUsed="1"/>
+    <w:lsdException w:name="List Number 5" w:semiHidden="1" w:unhideWhenUsed="1"/>
+    <w:lsdException w:name="Title" w:uiPriority="10" w:qFormat="1"/>
+    <w:lsdException w:name="Closing" w:semiHidden="1" w:unhideWhenUsed="1"/>
+    <w:lsdException w:name="Signature" w:semiHidden="1" w:unhideWhenUsed="1"/>
+    <w:lsdException w:name="Default Paragraph Font" w:semiHidden="1" w:uiPriority="1" w:unhideWhenUsed="1"/>
+    <w:lsdException w:name="Body Text" w:semiHidden="1" w:unhideWhenUsed="1"/>
+    <w:lsdException w:name="Body Text Indent" w:semiHidden="1" w:unhideWhenUsed="1"/>
+    <w:lsdException w:name="List Continue" w:semiHidden="1" w:unhideWhenUsed="1"/>
+    <w:lsdException w:name="List Continue 2" w:semiHidden="1" w:unhideWhenUsed="1"/>
+    <w:lsdException w:name="List Continue 3" w:semiHidden="1" w:unhideWhenUsed="1"/>
+    <w:lsdException w:name="List Continue 4" w:semiHidden="1" w:unhideWhenUsed="1"/>
+    <w:lsdException w:name="List Continue 5" w:semiHidden="1" w:unhideWhenUsed="1"/>
+    <w:lsdException w:name="Message Header" w:semiHidden="1" w:unhideWhenUsed="1"/>
+    <w:lsdException w:name="Subtitle" w:uiPriority="11" w:qFormat="1"/>
+    <w:lsdException w:name="Salutation" w:semiHidden="1" w:unhideWhenUsed="1"/>
+    <w:lsdException w:name="Date" w:semiHidden="1" w:unhideWhenUsed="1"/>
+    <w:lsdException w:name="Body Text First Indent" w:semiHidden="1" w:unhideWhenUsed="1"/>
+    <w:lsdException w:name="Body Text First Indent 2" w:semiHidden="1" w:unhideWhenUsed="1"/>
+    <w:lsdException w:name="Note Heading" w:semiHidden="1" w:unhideWhenUsed="1"/>
+    <w:lsdException w:name="Body Text 2" w:semiHidden="1" w:unhideWhenUsed="1"/>
+    <w:lsdException w:name="Body Text 3" w:semiHidden="1" w:unhideWhenUsed="1"/>
+    <w:lsdException w:name="Body Text Indent 2" w:semiHidden="1" w:unhideWhenUsed="1"/>
+    <w:lsdException w:name="Body Text Indent 3" w:semiHidden="1" w:unhideWhenUsed="1"/>
+    <w:lsdException w:name="Block Text" w:semiHidden="1" w:unhideWhenUsed="1"/>
+    <w:lsdException w:name="Hyperlink" w:semiHidden="1" w:unhideWhenUsed="1"/>
+    <w:lsdException w:name="FollowedHyperlink" w:semiHidden="1" w:unhideWhenUsed="1"/>
+    <w:lsdException w:name="Strong" w:uiPriority="22" w:qFormat="1"/>
+    <w:lsdException w:name="Emphasis" w:uiPriority="20" w:qFormat="1"/>
+    <w:lsdException w:name="Document Map" w:semiHidden="1" w:unhideWhenUsed="1"/>
+    <w:lsdException w:name="Plain Text" w:semiHidden="1" w:unhideWhenUsed="1"/>
+    <w:lsdException w:name="E-mail Signature" w:semiHidden="1" w:unhideWhenUsed="1"/>
+    <w:lsdException w:name="HTML Top of Form" w:semiHidden="1" w:unhideWhenUsed="1"/>
+    <w:lsdException w:name="HTML Bottom of Form" w:semiHidden="1" w:unhideWhenUsed="1"/>
+    <w:lsdException w:name="Normal (Web)" w:semiHidden="1" w:unhideWhenUsed="1"/>
+    <w:lsdException w:name="HTML Acronym" w:semiHidden="1" w:unhideWhenUsed="1"/>
+    <w:lsdException w:name="HTML Address" w:semiHidden="1" w:unhideWhenUsed="1"/>
+    <w:lsdException w:name="HTML Cite" w:semiHidden="1" w:unhideWhenUsed="1"/>
+    <w:lsdException w:name="HTML Code" w:semiHidden="1" w:unhideWhenUsed="1"/>
+    <w:lsdException w:name="HTML Definition" w:semiHidden="1" w:unhideWhenUsed="1"/>
+    <w:lsdException w:name="HTML Keyboard" w:semiHidden="1" w:unhideWhenUsed="1"/>
+    <w:lsdException w:name="HTML Preformatted" w:semiHidden="1" w:unhideWhenUsed="1"/>
+    <w:lsdException w:name="HTML Sample" w:semiHidden="1" w:unhideWhenUsed="1"/>
+    <w:lsdException w:name="HTML Typewriter" w:semiHidden="1" w:unhideWhenUsed="1"/>
+    <w:lsdException w:name="HTML Variable" w:semiHidden="1" w:unhideWhenUsed="1"/>
+    <w:lsdException w:name="Normal Table" w:semiHidden="1" w:unhideWhenUsed="1"/>
+    <w:lsdException w:name="annotation subject" w:semiHidden="1" w:unhideWhenUsed="1"/>
+    <w:lsdException w:name="No List" w:semiHidden="1" w:unhideWhenUsed="1"/>
+    <w:lsdException w:name="Outline List 1" w:semiHidden="1" w:unhideWhenUsed="1"/>
+    <w:lsdException w:name="Outline List 2" w:semiHidden="1" w:unhideWhenUsed="1"/>
+    <w:lsdException w:name="Outline List 3" w:semiHidden="1" w:unhideWhenUsed="1"/>
+    <w:lsdException w:name="Table Simple 1" w:semiHidden="1" w:unhideWhenUsed="1"/>
+    <w:lsdException w:name="Table Simple 2" w:semiHidden="1" w:unhideWhenUsed="1"/>
+    <w:lsdException w:name="Table Simple 3" w:semiHidden="1" w:unhideWhenUsed="1"/>
+    <w:lsdException w:name="Table Classic 1" w:semiHidden="1" w:unhideWhenUsed="1"/>
+    <w:lsdException w:name="Table Classic 2" w:semiHidden="1" w:unhideWhenUsed="1"/>
+    <w:lsdException w:name="Table Classic 3" w:semiHidden="1" w:unhideWhenUsed="1"/>
+    <w:lsdException w:name="Table Classic 4" w:semiHidden="1" w:unhideWhenUsed="1"/>
+    <w:lsdException w:name="Table Colorful 1" w:semiHidden="1" w:unhideWhenUsed="1"/>
+    <w:lsdException w:name="Table Colorful 2" w:semiHidden="1" w:unhideWhenUsed="1"/>
+    <w:lsdException w:name="Table Colorful 3" w:semiHidden="1" w:unhideWhenUsed="1"/>
+    <w:lsdException w:name="Table Columns 1" w:semiHidden="1" w:unhideWhenUsed="1"/>
+    <w:lsdException w:name="Table Columns 2" w:semiHidden="1" w:unhideWhenUsed="1"/>
+    <w:lsdException w:name="Table Columns 3" w:semiHidden="1" w:unhideWhenUsed="1"/>
+    <w:lsdException w:name="Table Columns 4" w:semiHidden="1" w:unhideWhenUsed="1"/>
+    <w:lsdException w:name="Table Columns 5" w:semiHidden="1" w:unhideWhenUsed="1"/>
+    <w:lsdException w:name="Table Grid 1" w:semiHidden="1" w:unhideWhenUsed="1"/>
+    <w:lsdException w:name="Table Grid 2" w:semiHidden="1" w:unhideWhenUsed="1"/>
+    <w:lsdException w:name="Table Grid 3" w:semiHidden="1" w:unhideWhenUsed="1"/>
+    <w:lsdException w:name="Table Grid 4" w:semiHidden="1" w:unhideWhenUsed="1"/>
+    <w:lsdException w:name="Table Grid 5" w:semiHidden="1" w:unhideWhenUsed="1"/>
+    <w:lsdException w:name="Table Grid 6" w:semiHidden="1" w:unhideWhenUsed="1"/>
+    <w:lsdException w:name="Table Grid 7" w:semiHidden="1" w:unhideWhenUsed="1"/>
+    <w:lsdException w:name="Table Grid 8" w:semiHidden="1" w:unhideWhenUsed="1"/>
+    <w:lsdException w:name="Table List 1" w:semiHidden="1" w:unhideWhenUsed="1"/>
+    <w:lsdException w:name="Table List 2" w:semiHidden="1" w:unhideWhenUsed="1"/>
+    <w:lsdException w:name="Table List 3" w:semiHidden="1" w:unhideWhenUsed="1"/>
+    <w:lsdException w:name="Table List 4" w:semiHidden="1" w:unhideWhenUsed="1"/>
+    <w:lsdException w:name="Table List 5" w:semiHidden="1" w:unhideWhenUsed="1"/>
+    <w:lsdException w:name="Table List 6" w:semiHidden="1" w:unhideWhenUsed="1"/>
+    <w:lsdException w:name="Table List 7" w:semiHidden="1" w:unhideWhenUsed="1"/>
+    <w:lsdException w:name="Table List 8" w:semiHidden="1" w:unhideWhenUsed="1"/>
+    <w:lsdException w:name="Table 3D effects 1" w:semiHidden="1" w:unhideWhenUsed="1"/>
+    <w:lsdException w:name="Table 3D effects 2" w:semiHidden="1" w:unhideWhenUsed="1"/>
+    <w:lsdException w:name="Table 3D effects 3" w:semiHidden="1" w:unhideWhenUsed="1"/>
+    <w:lsdException w:name="Table Contemporary" w:semiHidden="1" w:unhideWhenUsed="1"/>
+    <w:lsdException w:name="Table Elegant" w:semiHidden="1" w:unhideWhenUsed="1"/>
+    <w:lsdException w:name="Table Professional" w:semiHidden="1" w:unhideWhenUsed="1"/>
+    <w:lsdException w:name="Table Subtle 1" w:semiHidden="1" w:unhideWhenUsed="1"/>
+    <w:lsdException w:name="Table Subtle 2" w:semiHidden="1" w:unhideWhenUsed="1"/>
+    <w:lsdException w:name="Table Web 1" w:semiHidden="1" w:unhideWhenUsed="1"/>
+    <w:lsdException w:name="Table Web 2" w:semiHidden="1" w:unhideWhenUsed="1"/>
+    <w:lsdException w:name="Table Web 3" w:semiHidden="1" w:unhideWhenUsed="1"/>
+    <w:lsdException w:name="Balloon Text" w:semiHidden="1" w:unhideWhenUsed="1"/>
+    <w:lsdException w:name="Table Grid" w:uiPriority="39"/>
+    <w:lsdException w:name="Table Theme" w:semiHidden="1" w:unhideWhenUsed="1"/>
+    <w:lsdException w:name="Placeholder Text" w:semiHidden="1"/>
+    <w:lsdException w:name="No Spacing" w:uiPriority="1" w:qFormat="1"/>
+    <w:lsdException w:name="Light Shading" w:uiPriority="60"/>
+    <w:lsdException w:name="Light List" w:uiPriority="61"/>
+    <w:lsdException w:name="Light Grid" w:uiPriority="62"/>
+    <w:lsdException w:name="Medium Shading 1" w:uiPriority="63"/>
+    <w:lsdException w:name="Medium Shading 2" w:uiPriority="64"/>
+    <w:lsdException w:name="Medium List 1" w:uiPriority="65"/>
+    <w:lsdException w:name="Medium List 2" w:uiPriority="66"/>
+    <w:lsdException w:name="Medium Grid 1" w:uiPriority="67"/>
+    <w:lsdException w:name="Medium Grid 2" w:uiPriority="68"/>
+    <w:lsdException w:name="Medium Grid 3" w:uiPriority="69"/>
+    <w:lsdException w:name="Dark List" w:uiPriority="70"/>
+    <w:lsdException w:name="Colorful Shading" w:uiPriority="71"/>
+    <w:lsdException w:name="Colorful List" w:uiPriority="72"/>
+    <w:lsdException w:name="Colorful Grid" w:uiPriority="73"/>
+    <w:lsdException w:name="Light Shading Accent 1" w:uiPriority="60"/>
+    <w:lsdException w:name="Light List Accent 1" w:uiPriority="61"/>
+    <w:lsdException w:name="Light Grid Accent 1" w:uiPriority="62"/>
+    <w:lsdException w:name="Medium Shading 1 Accent 1" w:uiPriority="63"/>
+    <w:lsdException w:name="Medium Shading 2 Accent 1" w:uiPriority="64"/>
+    <w:lsdException w:name="Medium List 1 Accent 1" w:uiPriority="65"/>
+    <w:lsdException w:name="Revision" w:semiHidden="1"/>
+    <w:lsdException w:name="List Paragraph" w:uiPriority="34" w:qFormat="1"/>
+    <w:lsdException w:name="Quote" w:uiPriority="29" w:qFormat="1"/>
+    <w:lsdException w:name="Intense Quote" w:uiPriority="30" w:qFormat="1"/>
+    <w:lsdException w:name="Medium List 2 Accent 1" w:uiPriority="66"/>
+    <w:lsdException w:name="Medium Grid 1 Accent 1" w:uiPriority="67"/>
+    <w:lsdException w:name="Medium Grid 2 Accent 1" w:uiPriority="68"/>
+    <w:lsdException w:name="Medium Grid 3 Accent 1" w:uiPriority="69"/>
+    <w:lsdException w:name="Dark List Accent 1" w:uiPriority="70"/>
+    <w:lsdException w:name="Colorful Shading Accent 1" w:uiPriority="71"/>
+    <w:lsdException w:name="Colorful List Accent 1" w:uiPriority="72"/>
+    <w:lsdException w:name="Colorful Grid Accent 1" w:uiPriority="73"/>
+    <w:lsdException w:name="Light Shading Accent 2" w:uiPriority="60"/>
+    <w:lsdException w:name="Light List Accent 2" w:uiPriority="61"/>
+    <w:lsdException w:name="Light Grid Accent 2" w:uiPriority="62"/>
+    <w:lsdException w:name="Medium Shading 1 Accent 2" w:uiPriority="63"/>
+    <w:lsdException w:name="Medium Shading 2 Accent 2" w:uiPriority="64"/>
+    <w:lsdException w:name="Medium List 1 Accent 2" w:uiPriority="65"/>
+    <w:lsdException w:name="Medium List 2 Accent 2" w:uiPriority="66"/>
+    <w:lsdException w:name="Medium Grid 1 Accent 2" w:uiPriority="67"/>
+    <w:lsdException w:name="Medium Grid 2 Accent 2" w:uiPriority="68"/>
+    <w:lsdException w:name="Medium Grid 3 Accent 2" w:uiPriority="69"/>
+    <w:lsdException w:name="Dark List Accent 2" w:uiPriority="70"/>
+    <w:lsdException w:name="Colorful Shading Accent 2" w:uiPriority="71"/>
+    <w:lsdException w:name="Colorful List Accent 2" w:uiPriority="72"/>
+    <w:lsdException w:name="Colorful Grid Accent 2" w:uiPriority="73"/>
+    <w:lsdException w:name="Light Shading Accent 3" w:uiPriority="60"/>
+    <w:lsdException w:name="Light List Accent 3" w:uiPriority="61"/>
+    <w:lsdException w:name="Light Grid Accent 3" w:uiPriority="62"/>
+    <w:lsdException w:name="Medium Shading 1 Accent 3" w:uiPriority="63"/>
+    <w:lsdException w:name="Medium Shading 2 Accent 3" w:uiPriority="64"/>
+    <w:lsdException w:name="Medium List 1 Accent 3" w:uiPriority="65"/>
+    <w:lsdException w:name="Medium List 2 Accent 3" w:uiPriority="66"/>
+    <w:lsdException w:name="Medium Grid 1 Accent 3" w:uiPriority="67"/>
+    <w:lsdException w:name="Medium Grid 2 Accent 3" w:uiPriority="68"/>
+    <w:lsdException w:name="Medium Grid 3 Accent 3" w:uiPriority="69"/>
+    <w:lsdException w:name="Dark List Accent 3" w:uiPriority="70"/>
+    <w:lsdException w:name="Colorful Shading Accent 3" w:uiPriority="71"/>
+    <w:lsdException w:name="Colorful List Accent 3" w:uiPriority="72"/>
+    <w:lsdException w:name="Colorful Grid Accent 3" w:uiPriority="73"/>
+    <w:lsdException w:name="Light Shading Accent 4" w:uiPriority="60"/>
+    <w:lsdException w:name="Light List Accent 4" w:uiPriority="61"/>
+    <w:lsdException w:name="Light Grid Accent 4" w:uiPriority="62"/>
+    <w:lsdException w:name="Medium Shading 1 Accent 4" w:uiPriority="63"/>
+    <w:lsdException w:name="Medium Shading 2 Accent 4" w:uiPriority="64"/>
+    <w:lsdException w:name="Medium List 1 Accent 4" w:uiPriority="65"/>
+    <w:lsdException w:name="Medium List 2 Accent 4" w:uiPriority="66"/>
+    <w:lsdException w:name="Medium Grid 1 Accent 4" w:uiPriority="67"/>
+    <w:lsdException w:name="Medium Grid 2 Accent 4" w:uiPriority="68"/>
+    <w:lsdException w:name="Medium Grid 3 Accent 4" w:uiPriority="69"/>
+    <w:lsdException w:name="Dark List Accent 4" w:uiPriority="70"/>
+    <w:lsdException w:name="Colorful Shading Accent 4" w:uiPriority="71"/>
+    <w:lsdException w:name="Colorful List Accent 4" w:uiPriority="72"/>
+    <w:lsdException w:name="Colorful Grid Accent 4" w:uiPriority="73"/>
+    <w:lsdException w:name="Light Shading Accent 5" w:uiPriority="60"/>
+    <w:lsdException w:name="Light List Accent 5" w:uiPriority="61"/>
+    <w:lsdException w:name="Light Grid Accent 5" w:uiPriority="62"/>
+    <w:lsdException w:name="Medium Shading 1 Accent 5" w:uiPriority="63"/>
+    <w:lsdException w:name="Medium Shading 2 Accent 5" w:uiPriority="64"/>
+    <w:lsdException w:name="Medium List 1 Accent 5" w:uiPriority="65"/>
+    <w:lsdException w:name="Medium List 2 Accent 5" w:uiPriority="66"/>
+    <w:lsdException w:name="Medium Grid 1 Accent 5" w:uiPriority="67"/>
+    <w:lsdException w:name="Medium Grid 2 Accent 5" w:uiPriority="68"/>
+    <w:lsdException w:name="Medium Grid 3 Accent 5" w:uiPriority="69"/>
+    <w:lsdException w:name="Dark List Accent 5" w:uiPriority="70"/>
+    <w:lsdException w:name="Colorful Shading Accent 5" w:uiPriority="71"/>
+    <w:lsdException w:name="Colorful List Accent 5" w:uiPriority="72"/>
+    <w:lsdException w:name="Colorful Grid Accent 5" w:uiPriority="73"/>
+    <w:lsdException w:name="Light Shading Accent 6" w:uiPriority="60"/>
+    <w:lsdException w:name="Light List Accent 6" w:uiPriority="61"/>
+    <w:lsdException w:name="Light Grid Accent 6" w:uiPriority="62"/>
+    <w:lsdException w:name="Medium Shading 1 Accent 6" w:uiPriority="63"/>
+    <w:lsdException w:name="Medium Shading 2 Accent 6" w:uiPriority="64"/>
+    <w:lsdException w:name="Medium List 1 Accent 6" w:uiPriority="65"/>
+    <w:lsdException w:name="Medium List 2 Accent 6" w:uiPriority="66"/>
+    <w:lsdException w:name="Medium Grid 1 Accent 6" w:uiPriority="67"/>
+    <w:lsdException w:name="Medium Grid 2 Accent 6" w:uiPriority="68"/>
+    <w:lsdException w:name="Medium Grid 3 Accent 6" w:uiPriority="69"/>
+    <w:lsdException w:name="Dark List Accent 6" w:uiPriority="70"/>
+    <w:lsdException w:name="Colorful Shading Accent 6" w:uiPriority="71"/>
+    <w:lsdException w:name="Colorful List Accent 6" w:uiPriority="72"/>
+    <w:lsdException w:name="Colorful Grid Accent 6" w:uiPriority="73"/>
+    <w:lsdException w:name="Subtle Emphasis" w:uiPriority="19" w:qFormat="1"/>
+    <w:lsdException w:name="Intense Emphasis" w:uiPriority="21" w:qFormat="1"/>
+    <w:lsdException w:name="Subtle Reference" w:uiPriority="31" w:qFormat="1"/>
+    <w:lsdException w:name="Intense Reference" w:uiPriority="32" w:qFormat="1"/>
+    <w:lsdException w:name="Book Title" w:uiPriority="33" w:qFormat="1"/>
+    <w:lsdException w:name="Bibliography" w:semiHidden="1" w:uiPriority="37" w:unhideWhenUsed="1"/>
+    <w:lsdException w:name="TOC Heading" w:semiHidden="1" w:uiPriority="39" w:unhideWhenUsed="1" w:qFormat="1"/>
+    <w:lsdException w:name="Plain Table 1" w:uiPriority="41"/>
+    <w:lsdException w:name="Plain Table 2" w:uiPriority="42"/>
+    <w:lsdException w:name="Plain Table 3" w:uiPriority="43"/>
+    <w:lsdException w:name="Plain Table 4" w:uiPriority="44"/>
+    <w:lsdException w:name="Plain Table 5" w:uiPriority="45"/>
+    <w:lsdException w:name="Grid Table Light" w:uiPriority="40"/>
+    <w:lsdException w:name="Grid Table 1 Light" w:uiPriority="46"/>
+    <w:lsdException w:name="Grid Table 2" w:uiPriority="47"/>
+    <w:lsdException w:name="Grid Table 3" w:uiPriority="48"/>
+    <w:lsdException w:name="Grid Table 4" w:uiPriority="49"/>
+    <w:lsdException w:name="Grid Table 5 Dark" w:uiPriority="50"/>
+    <w:lsdException w:name="Grid Table 6 Colorful" w:uiPriority="51"/>
+    <w:lsdException w:name="Grid Table 7 Colorful" w:uiPriority="52"/>
+    <w:lsdException w:name="Grid Table 1 Light Accent 1" w:uiPriority="46"/>
+    <w:lsdException w:name="Grid Table 2 Accent 1" w:uiPriority="47"/>
+    <w:lsdException w:name="Grid Table 3 Accent 1" w:uiPriority="48"/>
+    <w:lsdException w:name="Grid Table 4 Accent 1" w:uiPriority="49"/>
+    <w:lsdException w:name="Grid Table 5 Dark Accent 1" w:uiPriority="50"/>
+    <w:lsdException w:name="Grid Table 6 Colorful Accent 1" w:uiPriority="51"/>
+    <w:lsdException w:name="Grid Table 7 Colorful Accent 1" w:uiPriority="52"/>
+    <w:lsdException w:name="Grid Table 1 Light Accent 2" w:uiPriority="46"/>
+    <w:lsdException w:name="Grid Table 2 Accent 2" w:uiPriority="47"/>
+    <w:lsdException w:name="Grid Table 3 Accent 2" w:uiPriority="48"/>
+    <w:lsdException w:name="Grid Table 4 Accent 2" w:uiPriority="49"/>
+    <w:lsdException w:name="Grid Table 5 Dark Accent 2" w:uiPriority="50"/>
+    <w:lsdException w:name="Grid Table 6 Colorful Accent 2" w:uiPriority="51"/>
+    <w:lsdException w:name="Grid Table 7 Colorful Accent 2" w:uiPriority="52"/>
+    <w:lsdException w:name="Grid Table 1 Light Accent 3" w:uiPriority="46"/>
+    <w:lsdException w:name="Grid Table 2 Accent 3" w:uiPriority="47"/>
+    <w:lsdException w:name="Grid Table 3 Accent 3" w:uiPriority="48"/>
+    <w:lsdException w:name="Grid Table 4 Accent 3" w:uiPriority="49"/>
+    <w:lsdException w:name="Grid Table 5 Dark Accent 3" w:uiPriority="50"/>
+    <w:lsdException w:name="Grid Table 6 Colorful Accent 3" w:uiPriority="51"/>
+    <w:lsdException w:name="Grid Table 7 Colorful Accent 3" w:uiPriority="52"/>
+    <w:lsdException w:name="Grid Table 1 Light Accent 4" w:uiPriority="46"/>
+    <w:lsdException w:name="Grid Table 2 Accent 4" w:uiPriority="47"/>
+    <w:lsdException w:name="Grid Table 3 Accent 4" w:uiPriority="48"/>
+    <w:lsdException w:name="Grid Table 4 Accent 4" w:uiPriority="49"/>
+    <w:lsdException w:name="Grid Table 5 Dark Accent 4" w:uiPriority="50"/>
+    <w:lsdException w:name="Grid Table 6 Colorful Accent 4" w:uiPriority="51"/>
+    <w:lsdException w:name="Grid Table 7 Colorful Accent 4" w:uiPriority="52"/>
+    <w:lsdException w:name="Grid Table 1 Light Accent 5" w:uiPriority="46"/>
+    <w:lsdException w:name="Grid Table 2 Accent 5" w:uiPriority="47"/>
+    <w:lsdException w:name="Grid Table 3 Accent 5" w:uiPriority="48"/>
+    <w:lsdException w:name="Grid Table 4 Accent 5" w:uiPriority="49"/>
+    <w:lsdException w:name="Grid Table 5 Dark Accent 5" w:uiPriority="50"/>
+    <w:lsdException w:name="Grid Table 6 Colorful Accent 5" w:uiPriority="51"/>
+    <w:lsdException w:name="Grid Table 7 Colorful Accent 5" w:uiPriority="52"/>
+    <w:lsdException w:name="Grid Table 1 Light Accent 6" w:uiPriority="46"/>
+    <w:lsdException w:name="Grid Table 2 Accent 6" w:uiPriority="47"/>
+    <w:lsdException w:name="Grid Table 3 Accent 6" w:uiPriority="48"/>
+    <w:lsdException w:name="Grid Table 4 Accent 6" w:uiPriority="49"/>
+    <w:lsdException w:name="Grid Table 5 Dark Accent 6" w:uiPriority="50"/>
+    <w:lsdException w:name="Grid Table 6 Colorful Accent 6" w:uiPriority="51"/>
+    <w:lsdException w:name="Grid Table 7 Colorful Accent 6" w:uiPriority="52"/>
+    <w:lsdException w:name="List Table 1 Light" w:uiPriority="46"/>
+    <w:lsdException w:name="List Table 2" w:uiPriority="47"/>
+    <w:lsdException w:name="List Table 3" w:uiPriority="48"/>
+    <w:lsdException w:name="List Table 4" w:uiPriority="49"/>
+    <w:lsdException w:name="List Table 5 Dark" w:uiPriority="50"/>
+    <w:lsdException w:name="List Table 6 Colorful" w:uiPriority="51"/>
+    <w:lsdException w:name="List Table 7 Colorful" w:uiPriority="52"/>
+    <w:lsdException w:name="List Table 1 Light Accent 1" w:uiPriority="46"/>
+    <w:lsdException w:name="List Table 2 Accent 1" w:uiPriority="47"/>
+    <w:lsdException w:name="List Table 3 Accent 1" w:uiPriority="48"/>
+    <w:lsdException w:name="List Table 4 Accent 1" w:uiPriority="49"/>
+    <w:lsdException w:name="List Table 5 Dark Accent 1" w:uiPriority="50"/>
+    <w:lsdException w:name="List Table 6 Colorful Accent 1" w:uiPriority="51"/>
+    <w:lsdException w:name="List Table 7 Colorful Accent 1" w:uiPriority="52"/>
+    <w:lsdException w:name="List Table 1 Light Accent 2" w:uiPriority="46"/>
+    <w:lsdException w:name="List Table 2 Accent 2" w:uiPriority="47"/>
+    <w:lsdException w:name="List Table 3 Accent 2" w:uiPriority="48"/>
+    <w:lsdException w:name="List Table 4 Accent 2" w:uiPriority="49"/>
+    <w:lsdException w:name="List Table 5 Dark Accent 2" w:uiPriority="50"/>
+    <w:lsdException w:name="List Table 6 Colorful Accent 2" w:uiPriority="51"/>
+    <w:lsdException w:name="List Table 7 Colorful Accent 2" w:uiPriority="52"/>
+    <w:lsdException w:name="List Table 1 Light Accent 3" w:uiPriority="46"/>
+    <w:lsdException w:name="List Table 2 Accent 3" w:uiPriority="47"/>
+    <w:lsdException w:name="List Table 3 Accent 3" w:uiPriority="48"/>
+    <w:lsdException w:name="List Table 4 Accent 3" w:uiPriority="49"/>
+    <w:lsdException w:name="List Table 5 Dark Accent 3" w:uiPriority="50"/>
+    <w:lsdException w:name="List Table 6 Colorful Accent 3" w:uiPriority="51"/>
+    <w:lsdException w:name="List Table 7 Colorful Accent 3" w:uiPriority="52"/>
+    <w:lsdException w:name="List Table 1 Light Accent 4" w:uiPriority="46"/>
+    <w:lsdException w:name="List Table 2 Accent 4" w:uiPriority="47"/>
+    <w:lsdException w:name="List Table 3 Accent 4" w:uiPriority="48"/>
+    <w:lsdException w:name="List Table 4 Accent 4" w:uiPriority="49"/>
+    <w:lsdException w:name="List Table 5 Dark Accent 4" w:uiPriority="50"/>
+    <w:lsdException w:name="List Table 6 Colorful Accent 4" w:uiPriority="51"/>
+    <w:lsdException w:name="List Table 7 Colorful Accent 4" w:uiPriority="52"/>
+    <w:lsdException w:name="List Table 1 Light Accent 5" w:uiPriority="46"/>
+    <w:lsdException w:name="List Table 2 Accent 5" w:uiPriority="47"/>
+    <w:lsdException w:name="List Table 3 Accent 5" w:uiPriority="48"/>
+    <w:lsdException w:name="List Table 4 Accent 5" w:uiPriority="49"/>
+    <w:lsdException w:name="List Table 5 Dark Accent 5" w:uiPriority="50"/>
+    <w:lsdException w:name="List Table 6 Colorful Accent 5" w:uiPriority="51"/>
+    <w:lsdException w:name="List Table 7 Colorful Accent 5" w:uiPriority="52"/>
+    <w:lsdException w:name="List Table 1 Light Accent 6" w:uiPriority="46"/>
+    <w:lsdException w:name="List Table 2 Accent 6" w:uiPriority="47"/>
+    <w:lsdException w:name="List Table 3 Accent 6" w:uiPriority="48"/>
+    <w:lsdException w:name="List Table 4 Accent 6" w:uiPriority="49"/>
+    <w:lsdException w:name="List Table 5 Dark Accent 6" w:uiPriority="50"/>
+    <w:lsdException w:name="List Table 6 Colorful Accent 6" w:uiPriority="51"/>
+    <w:lsdException w:name="List Table 7 Colorful Accent 6" w:uiPriority="52"/>
+    <w:lsdException w:name="Mention" w:semiHidden="1" w:unhideWhenUsed="1"/>
+    <w:lsdException w:name="Smart Hyperlink" w:semiHidden="1" w:unhideWhenUsed="1"/>
+    <w:lsdException w:name="Hashtag" w:semiHidden="1" w:unhideWhenUsed="1"/>
+    <w:lsdException w:name="Unresolved Mention" w:semiHidden="1" w:unhideWhenUsed="1"/>
+  </w:latentStyles>
+  <w:style w:type="paragraph" w:default="1" w:styleId="Normal">
+    <w:name w:val="Normal"/>
+    <w:qFormat/>
+  </w:style>
+  <w:style w:type="character" w:default="1" w:styleId="Policepardfaut">
+    <w:name w:val="Default Paragraph Font"/>
+    <w:uiPriority w:val="1"/>
+    <w:semiHidden/>
+    <w:unhideWhenUsed/>
+  </w:style>
+  <w:style w:type="table" w:default="1" w:styleId="TableauNormal">
+    <w:name w:val="Normal Table"/>
+    <w:uiPriority w:val="99"/>
+    <w:semiHidden/>
+    <w:unhideWhenUsed/>
+    <w:tblPr>
+      <w:tblInd w:w="0" w:type="dxa"/>
+      <w:tblCellMar>
+        <w:top w:w="0" w:type="dxa"/>
+        <w:left w:w="108" w:type="dxa"/>
+        <w:bottom w:w="0" w:type="dxa"/>
+        <w:right w:w="108" w:type="dxa"/>
+      </w:tblCellMar>
+    </w:tblPr>
+  </w:style>
+  <w:style w:type="numbering" w:default="1" w:styleId="Aucuneliste">
+    <w:name w:val="No List"/>
+    <w:uiPriority w:val="99"/>
+    <w:semiHidden/>
+    <w:unhideWhenUsed/>
+  </w:style>
+  <w:style w:type="character" w:styleId="Textedelespacerserv">
+    <w:name w:val="Placeholder Text"/>
+    <w:basedOn w:val="Policepardfaut"/>
+    <w:uiPriority w:val="99"/>
+    <w:semiHidden/>
+    <w:rsid w:val="00B5354C"/>
+    <w:rPr>
+      <w:color w:val="808080"/>
+    </w:rPr>
+  </w:style>
+</w:styles>
+</file>
+
+<file path=word/glossary/webSettings.xml><?xml version="1.0" encoding="utf-8"?>
+<w:webSettings xmlns:mc="http://schemas.openxmlformats.org/markup-compatibility/2006" xmlns:r="http://schemas.openxmlformats.org/officeDocument/2006/relationships" xmlns:w="http://schemas.openxmlformats.org/wordprocessingml/2006/main" xmlns:w14="http://schemas.microsoft.com/office/word/2010/wordml" xmlns:w15="http://schemas.microsoft.com/office/word/2012/wordml" xmlns:w16cid="http://schemas.microsoft.com/office/word/2016/wordml/cid" xmlns:w16se="http://schemas.microsoft.com/office/word/2015/wordml/symex" mc:Ignorable="w14 w15 w16se w16cid">
+  <w:optimizeForBrowser/>
+  <w:allowPNG/>
+</w:webSettings>
 </file>
 
 <file path=word/theme/theme1.xml><?xml version="1.0" encoding="utf-8"?>
@@ -2327,7 +3122,7 @@
 </file>
 
 <file path=customXml/itemProps1.xml><?xml version="1.0" encoding="utf-8"?>
-<ds:datastoreItem xmlns:ds="http://schemas.openxmlformats.org/officeDocument/2006/customXml" ds:itemID="{41804B9C-2128-413B-ABE2-797988E9CCE7}">
+<ds:datastoreItem xmlns:ds="http://schemas.openxmlformats.org/officeDocument/2006/customXml" ds:itemID="{A96F0D48-D7C8-41E3-9874-057D9BBF9F82}">
   <ds:schemaRefs>
     <ds:schemaRef ds:uri="http://schemas.openxmlformats.org/officeDocument/2006/bibliography"/>
   </ds:schemaRefs>

</xml_diff>